<commit_message>
Update competitive analysis table
</commit_message>
<xml_diff>
--- a/Milestone1Document.docx
+++ b/Milestone1Document.docx
@@ -1852,7 +1852,14 @@
       </w:r>
       <w:bookmarkEnd w:id="1"/>
     </w:p>
-    <w:p/>
+    <w:p>
+      <w:pPr>
+        <w:rPr>
+          <w:sz w:val="24"/>
+          <w:szCs w:val="24"/>
+        </w:rPr>
+      </w:pPr>
+    </w:p>
     <w:p>
       <w:pPr>
         <w:spacing w:line="360" w:lineRule="auto"/>
@@ -1879,17 +1886,23 @@
       <w:pPr>
         <w:rPr>
           <w:rFonts w:asciiTheme="majorBidi" w:hAnsiTheme="majorBidi" w:cstheme="majorBidi"/>
+          <w:sz w:val="24"/>
+          <w:szCs w:val="24"/>
         </w:rPr>
       </w:pPr>
       <w:r>
         <w:rPr>
           <w:rFonts w:asciiTheme="majorBidi" w:hAnsiTheme="majorBidi" w:cstheme="majorBidi"/>
+          <w:sz w:val="24"/>
+          <w:szCs w:val="24"/>
         </w:rPr>
         <w:t>John is an SFSU student currently in his sophomore year. John had a bad experience buying textbooks directly from the campus store because of how expensive they are, and so this time he decides to go to Gatorslist this time. On Gatorslist he is presented with a simple layout of textbook images and their titles underneath, sorte</w:t>
       </w:r>
       <w:r>
         <w:rPr>
           <w:rFonts w:asciiTheme="majorBidi" w:hAnsiTheme="majorBidi" w:cstheme="majorBidi"/>
+          <w:sz w:val="24"/>
+          <w:szCs w:val="24"/>
         </w:rPr>
         <w:t>d by the most recently added. He can then easily navigate through the list and look search for the textbooks he needs at an affordable and competitive price.</w:t>
       </w:r>
@@ -1898,6 +1911,8 @@
       <w:pPr>
         <w:rPr>
           <w:rFonts w:asciiTheme="majorBidi" w:hAnsiTheme="majorBidi" w:cstheme="majorBidi"/>
+          <w:sz w:val="24"/>
+          <w:szCs w:val="24"/>
         </w:rPr>
       </w:pPr>
     </w:p>
@@ -1947,17 +1962,23 @@
       <w:pPr>
         <w:rPr>
           <w:rFonts w:asciiTheme="majorBidi" w:hAnsiTheme="majorBidi" w:cstheme="majorBidi"/>
+          <w:sz w:val="24"/>
+          <w:szCs w:val="24"/>
         </w:rPr>
       </w:pPr>
       <w:r>
         <w:rPr>
           <w:rFonts w:asciiTheme="majorBidi" w:hAnsiTheme="majorBidi" w:cstheme="majorBidi"/>
+          <w:sz w:val="24"/>
+          <w:szCs w:val="24"/>
         </w:rPr>
         <w:t xml:space="preserve">Rebecca is graduating from SFSU this semester. Over the years at SFSU she has bought many textbooks for her classes, and has a massive collection as a result. But now she’s planning to move out, and doesn’t have the space to take her books with her, so she decides to go to Gatorslist and </w:t>
       </w:r>
       <w:r>
         <w:rPr>
           <w:rFonts w:asciiTheme="majorBidi" w:hAnsiTheme="majorBidi" w:cstheme="majorBidi"/>
+          <w:sz w:val="24"/>
+          <w:szCs w:val="24"/>
         </w:rPr>
         <w:t>sell them. On the website’s homepage she sees a big “Sell Your Books!” button on the left and clicks on it. This prompts her to register, and after that’s done, she’s taken to her account page where she can post her textbooks with their images and specify the price, category, and for which major, along with a description of the book’s condition. After she submits the post, her page is updated with the post listings.</w:t>
       </w:r>
@@ -1966,6 +1987,8 @@
       <w:pPr>
         <w:rPr>
           <w:rFonts w:asciiTheme="majorBidi" w:hAnsiTheme="majorBidi" w:cstheme="majorBidi"/>
+          <w:sz w:val="24"/>
+          <w:szCs w:val="24"/>
         </w:rPr>
       </w:pPr>
     </w:p>
@@ -1995,47 +2018,63 @@
       <w:pPr>
         <w:rPr>
           <w:rFonts w:asciiTheme="majorBidi" w:hAnsiTheme="majorBidi" w:cstheme="majorBidi"/>
+          <w:sz w:val="24"/>
+          <w:szCs w:val="24"/>
         </w:rPr>
       </w:pPr>
       <w:r>
         <w:rPr>
           <w:rFonts w:asciiTheme="majorBidi" w:hAnsiTheme="majorBidi" w:cstheme="majorBidi"/>
+          <w:sz w:val="24"/>
+          <w:szCs w:val="24"/>
         </w:rPr>
         <w:t>Marc has just gone through the first month of the semester at SFSU, and realizes that he should’ve bought the book for his core engineering class. But there’</w:t>
       </w:r>
       <w:r>
         <w:rPr>
           <w:rFonts w:asciiTheme="majorBidi" w:hAnsiTheme="majorBidi" w:cstheme="majorBidi"/>
+          <w:sz w:val="24"/>
+          <w:szCs w:val="24"/>
         </w:rPr>
         <w:t>s a problem. T</w:t>
       </w:r>
       <w:r>
         <w:rPr>
           <w:rFonts w:asciiTheme="majorBidi" w:hAnsiTheme="majorBidi" w:cstheme="majorBidi"/>
+          <w:sz w:val="24"/>
+          <w:szCs w:val="24"/>
         </w:rPr>
         <w:t xml:space="preserve">he book store has just sold out, and </w:t>
       </w:r>
       <w:r>
         <w:rPr>
           <w:rFonts w:asciiTheme="majorBidi" w:hAnsiTheme="majorBidi" w:cstheme="majorBidi"/>
+          <w:sz w:val="24"/>
+          <w:szCs w:val="24"/>
         </w:rPr>
         <w:t>will require a special order that will take at least 7 business days. Marc can’t wait that long, midterm is coming soon, and he needs the book right now. This is where he finds Gatorslist. He types the books’ name, finds the posted listing, clicks on the “BUY” button. He</w:t>
       </w:r>
       <w:r>
         <w:rPr>
           <w:rFonts w:asciiTheme="majorBidi" w:hAnsiTheme="majorBidi" w:cstheme="majorBidi"/>
+          <w:sz w:val="24"/>
+          <w:szCs w:val="24"/>
         </w:rPr>
         <w:t xml:space="preserve"> registers a new account, then</w:t>
       </w:r>
       <w:r>
         <w:rPr>
           <w:rFonts w:asciiTheme="majorBidi" w:hAnsiTheme="majorBidi" w:cstheme="majorBidi"/>
+          <w:sz w:val="24"/>
+          <w:szCs w:val="24"/>
         </w:rPr>
         <w:t xml:space="preserve"> enters his payment method of choice, and sets up the meeting within SFSU campus</w:t>
       </w:r>
       <w:r>
         <w:rPr>
           <w:rFonts w:asciiTheme="majorBidi" w:hAnsiTheme="majorBidi" w:cstheme="majorBidi"/>
+          <w:sz w:val="24"/>
+          <w:szCs w:val="24"/>
         </w:rPr>
         <w:t>. After he gets the book, he goes to his account page where he finds the active buying list, and confirms the transaction. Marc is very pleased with the service and the time it took him to get the book he needed. No need to wait for more than a week anymore.</w:t>
       </w:r>
@@ -2044,6 +2083,8 @@
       <w:pPr>
         <w:rPr>
           <w:rFonts w:asciiTheme="majorBidi" w:hAnsiTheme="majorBidi" w:cstheme="majorBidi"/>
+          <w:sz w:val="24"/>
+          <w:szCs w:val="24"/>
         </w:rPr>
       </w:pPr>
     </w:p>
@@ -2073,25 +2114,42 @@
       <w:pPr>
         <w:rPr>
           <w:rFonts w:asciiTheme="majorBidi" w:hAnsiTheme="majorBidi" w:cstheme="majorBidi"/>
+          <w:sz w:val="24"/>
+          <w:szCs w:val="24"/>
         </w:rPr>
       </w:pPr>
       <w:r>
         <w:rPr>
           <w:rFonts w:asciiTheme="majorBidi" w:hAnsiTheme="majorBidi" w:cstheme="majorBidi"/>
+          <w:sz w:val="24"/>
+          <w:szCs w:val="24"/>
         </w:rPr>
         <w:t xml:space="preserve">Consuela </w:t>
       </w:r>
       <w:r>
         <w:rPr>
           <w:rFonts w:asciiTheme="majorBidi" w:hAnsiTheme="majorBidi" w:cstheme="majorBidi"/>
+          <w:sz w:val="24"/>
+          <w:szCs w:val="24"/>
         </w:rPr>
         <w:t>wants to head-start her semester at SFSU and organize her life a little better. Instead of waiting a week or two to get the textbooks required for her classes, she decides to start shopping a little earlier. Only problem is the professors haven’t posted the syllabus yet and she doesn’t know what books she might need, so she goes to Gatorslist. There, she finds on the right a list of categories of majors like Philosophy, Computer Science, and so on with the major abbreviation appended in parenthesis. She’s looking for a History book, so she clicks on History from the list. That takes her to listings of history books only. She can modify the sear</w:t>
       </w:r>
       <w:r>
         <w:rPr>
           <w:rFonts w:asciiTheme="majorBidi" w:hAnsiTheme="majorBidi" w:cstheme="majorBidi"/>
-        </w:rPr>
-        <w:t>ch and go further by searching by price, date posted, or even right down the major abbreviation followed by the class number if she knows what she’s looking for. Consuela rights down the class’ name on the search box, clicks submit and is taken to the listing with the exact book she was looking for.</w:t>
+          <w:sz w:val="24"/>
+          <w:szCs w:val="24"/>
+        </w:rPr>
+        <w:t xml:space="preserve">ch and go further by </w:t>
+      </w:r>
+      <w:r>
+        <w:rPr>
+          <w:rFonts w:asciiTheme="majorBidi" w:hAnsiTheme="majorBidi" w:cstheme="majorBidi"/>
+          <w:sz w:val="24"/>
+          <w:szCs w:val="24"/>
+        </w:rPr>
+        <w:lastRenderedPageBreak/>
+        <w:t>searching by price, date posted, or even right down the major abbreviation followed by the class number if she knows what she’s looking for. Consuela rights down the class’ name on the search box, clicks submit and is taken to the listing with the exact book she was looking for.</w:t>
       </w:r>
     </w:p>
     <w:p>
@@ -2108,7 +2166,6 @@
         <w:rPr>
           <w:color w:val="2E74B5" w:themeColor="accent1" w:themeShade="BF"/>
         </w:rPr>
-        <w:lastRenderedPageBreak/>
         <w:t>Data Definition</w:t>
       </w:r>
       <w:bookmarkEnd w:id="2"/>
@@ -3195,37 +3252,8 @@
         </w:rPr>
         <w:t>Users shall be able to set/ reset price from their own profiles.</w:t>
       </w:r>
-    </w:p>
-    <w:p>
-      <w:pPr>
-        <w:numPr>
-          <w:ilvl w:val="0"/>
-          <w:numId w:val="2"/>
-        </w:numPr>
-        <w:tabs>
-          <w:tab w:val="left" w:pos="720"/>
-          <w:tab w:val="left" w:pos="1080"/>
-        </w:tabs>
-        <w:spacing w:line="360" w:lineRule="auto"/>
-        <w:ind w:left="360" w:firstLine="0"/>
-        <w:rPr>
-          <w:sz w:val="24"/>
-          <w:szCs w:val="24"/>
-        </w:rPr>
-      </w:pPr>
-      <w:r>
-        <w:rPr>
-          <w:rFonts w:ascii="Times New Roman" w:eastAsia="Times New Roman" w:hAnsi="Times New Roman" w:cs="Times New Roman"/>
-          <w:sz w:val="24"/>
-          <w:szCs w:val="24"/>
-        </w:rPr>
-        <w:t xml:space="preserve"> (Feel free to add more)</w:t>
-      </w:r>
-    </w:p>
-    <w:p>
-      <w:pPr>
-        <w:spacing w:line="360" w:lineRule="auto"/>
-      </w:pPr>
+      <w:bookmarkStart w:id="5" w:name="_GoBack"/>
+      <w:bookmarkEnd w:id="5"/>
     </w:p>
     <w:p/>
     <w:p/>
@@ -3297,7 +3325,7 @@
           <w:szCs w:val="13"/>
         </w:rPr>
       </w:pPr>
-      <w:bookmarkStart w:id="5" w:name="_Toc454394222"/>
+      <w:bookmarkStart w:id="6" w:name="_Toc454394222"/>
       <w:r>
         <w:rPr>
           <w:color w:val="2E74B5" w:themeColor="accent1" w:themeShade="BF"/>
@@ -3305,7 +3333,7 @@
         <w:lastRenderedPageBreak/>
         <w:t>List of Non-Functional Specs</w:t>
       </w:r>
-      <w:bookmarkEnd w:id="5"/>
+      <w:bookmarkEnd w:id="6"/>
     </w:p>
     <w:p>
       <w:pPr>
@@ -3377,25 +3405,7 @@
           <w:sz w:val="24"/>
           <w:szCs w:val="24"/>
         </w:rPr>
-        <w:t xml:space="preserve">Application shall be developed using pre-approved set of SW development and collaborative tools provided in the class. Any other tools or frameworks have to be explicitly approved by Marc </w:t>
-      </w:r>
-      <w:proofErr w:type="spellStart"/>
-      <w:r>
-        <w:rPr>
-          <w:rFonts w:ascii="Times New Roman" w:eastAsia="Times New Roman" w:hAnsi="Times New Roman" w:cs="Times New Roman"/>
-          <w:sz w:val="24"/>
-          <w:szCs w:val="24"/>
-        </w:rPr>
-        <w:t>Sosnick</w:t>
-      </w:r>
-      <w:proofErr w:type="spellEnd"/>
-      <w:r>
-        <w:rPr>
-          <w:rFonts w:ascii="Times New Roman" w:eastAsia="Times New Roman" w:hAnsi="Times New Roman" w:cs="Times New Roman"/>
-          <w:sz w:val="24"/>
-          <w:szCs w:val="24"/>
-        </w:rPr>
-        <w:t xml:space="preserve"> on a case by case basis.</w:t>
+        <w:t>Application shall be developed using pre-approved set of SW development and collaborative tools provided in the class. Any other tools or frameworks have to be explicitly approved by Marc Sosnick on a case by case basis.</w:t>
       </w:r>
     </w:p>
     <w:p>
@@ -3805,7 +3815,7 @@
           <w:color w:val="2E74B5" w:themeColor="accent1" w:themeShade="BF"/>
         </w:rPr>
       </w:pPr>
-      <w:bookmarkStart w:id="6" w:name="_Toc454394223"/>
+      <w:bookmarkStart w:id="7" w:name="_Toc454394223"/>
       <w:r>
         <w:rPr>
           <w:color w:val="2E74B5" w:themeColor="accent1" w:themeShade="BF"/>
@@ -3813,7 +3823,7 @@
         <w:lastRenderedPageBreak/>
         <w:t>Competitive Analysis</w:t>
       </w:r>
-      <w:bookmarkEnd w:id="6"/>
+      <w:bookmarkEnd w:id="7"/>
     </w:p>
     <w:p>
       <w:pPr>
@@ -3830,24 +3840,24 @@
     </w:p>
     <w:tbl>
       <w:tblPr>
-        <w:tblW w:w="9251" w:type="dxa"/>
+        <w:tblW w:w="8867" w:type="dxa"/>
         <w:tblInd w:w="113" w:type="dxa"/>
         <w:tblLook w:val="04A0" w:firstRow="1" w:lastRow="0" w:firstColumn="1" w:lastColumn="0" w:noHBand="0" w:noVBand="1"/>
       </w:tblPr>
       <w:tblGrid>
-        <w:gridCol w:w="2747"/>
-        <w:gridCol w:w="1626"/>
-        <w:gridCol w:w="1626"/>
-        <w:gridCol w:w="1626"/>
-        <w:gridCol w:w="1626"/>
+        <w:gridCol w:w="2611"/>
+        <w:gridCol w:w="1540"/>
+        <w:gridCol w:w="1540"/>
+        <w:gridCol w:w="1540"/>
+        <w:gridCol w:w="1636"/>
       </w:tblGrid>
       <w:tr>
         <w:trPr>
-          <w:trHeight w:val="262"/>
+          <w:trHeight w:val="322"/>
         </w:trPr>
         <w:tc>
           <w:tcPr>
-            <w:tcW w:w="2747" w:type="dxa"/>
+            <w:tcW w:w="2611" w:type="dxa"/>
             <w:tcBorders>
               <w:top w:val="single" w:sz="4" w:space="0" w:color="3F3F3F"/>
               <w:left w:val="single" w:sz="4" w:space="0" w:color="3F3F3F"/>
@@ -3890,7 +3900,7 @@
         </w:tc>
         <w:tc>
           <w:tcPr>
-            <w:tcW w:w="1626" w:type="dxa"/>
+            <w:tcW w:w="1540" w:type="dxa"/>
             <w:tcBorders>
               <w:top w:val="single" w:sz="4" w:space="0" w:color="3F3F3F"/>
               <w:left w:val="nil"/>
@@ -3933,7 +3943,7 @@
         </w:tc>
         <w:tc>
           <w:tcPr>
-            <w:tcW w:w="1626" w:type="dxa"/>
+            <w:tcW w:w="1540" w:type="dxa"/>
             <w:tcBorders>
               <w:top w:val="single" w:sz="4" w:space="0" w:color="3F3F3F"/>
               <w:left w:val="nil"/>
@@ -3976,7 +3986,7 @@
         </w:tc>
         <w:tc>
           <w:tcPr>
-            <w:tcW w:w="1626" w:type="dxa"/>
+            <w:tcW w:w="1540" w:type="dxa"/>
             <w:tcBorders>
               <w:top w:val="single" w:sz="4" w:space="0" w:color="3F3F3F"/>
               <w:left w:val="nil"/>
@@ -4019,7 +4029,7 @@
         </w:tc>
         <w:tc>
           <w:tcPr>
-            <w:tcW w:w="1626" w:type="dxa"/>
+            <w:tcW w:w="1636" w:type="dxa"/>
             <w:tcBorders>
               <w:top w:val="single" w:sz="4" w:space="0" w:color="3F3F3F"/>
               <w:left w:val="nil"/>
@@ -4065,11 +4075,11 @@
       </w:tr>
       <w:tr>
         <w:trPr>
-          <w:trHeight w:val="262"/>
+          <w:trHeight w:val="322"/>
         </w:trPr>
         <w:tc>
           <w:tcPr>
-            <w:tcW w:w="2747" w:type="dxa"/>
+            <w:tcW w:w="2611" w:type="dxa"/>
             <w:tcBorders>
               <w:top w:val="single" w:sz="4" w:space="0" w:color="auto"/>
               <w:left w:val="single" w:sz="4" w:space="0" w:color="auto"/>
@@ -4109,7 +4119,7 @@
         </w:tc>
         <w:tc>
           <w:tcPr>
-            <w:tcW w:w="1626" w:type="dxa"/>
+            <w:tcW w:w="1540" w:type="dxa"/>
             <w:tcBorders>
               <w:top w:val="single" w:sz="4" w:space="0" w:color="auto"/>
               <w:left w:val="nil"/>
@@ -4145,7 +4155,7 @@
         </w:tc>
         <w:tc>
           <w:tcPr>
-            <w:tcW w:w="1626" w:type="dxa"/>
+            <w:tcW w:w="1540" w:type="dxa"/>
             <w:tcBorders>
               <w:top w:val="single" w:sz="4" w:space="0" w:color="auto"/>
               <w:left w:val="nil"/>
@@ -4181,7 +4191,7 @@
         </w:tc>
         <w:tc>
           <w:tcPr>
-            <w:tcW w:w="1626" w:type="dxa"/>
+            <w:tcW w:w="1540" w:type="dxa"/>
             <w:tcBorders>
               <w:top w:val="single" w:sz="4" w:space="0" w:color="auto"/>
               <w:left w:val="nil"/>
@@ -4217,7 +4227,7 @@
         </w:tc>
         <w:tc>
           <w:tcPr>
-            <w:tcW w:w="1626" w:type="dxa"/>
+            <w:tcW w:w="1636" w:type="dxa"/>
             <w:tcBorders>
               <w:top w:val="nil"/>
               <w:left w:val="single" w:sz="4" w:space="0" w:color="3F3F3F"/>
@@ -4260,11 +4270,11 @@
       </w:tr>
       <w:tr>
         <w:trPr>
-          <w:trHeight w:val="262"/>
+          <w:trHeight w:val="322"/>
         </w:trPr>
         <w:tc>
           <w:tcPr>
-            <w:tcW w:w="2747" w:type="dxa"/>
+            <w:tcW w:w="2611" w:type="dxa"/>
             <w:tcBorders>
               <w:top w:val="nil"/>
               <w:left w:val="single" w:sz="4" w:space="0" w:color="auto"/>
@@ -4301,7 +4311,7 @@
         </w:tc>
         <w:tc>
           <w:tcPr>
-            <w:tcW w:w="1626" w:type="dxa"/>
+            <w:tcW w:w="1540" w:type="dxa"/>
             <w:tcBorders>
               <w:top w:val="nil"/>
               <w:left w:val="nil"/>
@@ -4338,7 +4348,7 @@
         </w:tc>
         <w:tc>
           <w:tcPr>
-            <w:tcW w:w="1626" w:type="dxa"/>
+            <w:tcW w:w="1540" w:type="dxa"/>
             <w:tcBorders>
               <w:top w:val="nil"/>
               <w:left w:val="nil"/>
@@ -4375,7 +4385,7 @@
         </w:tc>
         <w:tc>
           <w:tcPr>
-            <w:tcW w:w="1626" w:type="dxa"/>
+            <w:tcW w:w="1540" w:type="dxa"/>
             <w:tcBorders>
               <w:top w:val="nil"/>
               <w:left w:val="nil"/>
@@ -4412,7 +4422,7 @@
         </w:tc>
         <w:tc>
           <w:tcPr>
-            <w:tcW w:w="1626" w:type="dxa"/>
+            <w:tcW w:w="1636" w:type="dxa"/>
             <w:tcBorders>
               <w:top w:val="nil"/>
               <w:left w:val="single" w:sz="4" w:space="0" w:color="3F3F3F"/>
@@ -4456,11 +4466,11 @@
       </w:tr>
       <w:tr>
         <w:trPr>
-          <w:trHeight w:val="262"/>
+          <w:trHeight w:val="322"/>
         </w:trPr>
         <w:tc>
           <w:tcPr>
-            <w:tcW w:w="2747" w:type="dxa"/>
+            <w:tcW w:w="2611" w:type="dxa"/>
             <w:tcBorders>
               <w:top w:val="nil"/>
               <w:left w:val="single" w:sz="4" w:space="0" w:color="auto"/>
@@ -4497,7 +4507,7 @@
         </w:tc>
         <w:tc>
           <w:tcPr>
-            <w:tcW w:w="1626" w:type="dxa"/>
+            <w:tcW w:w="1540" w:type="dxa"/>
             <w:tcBorders>
               <w:top w:val="nil"/>
               <w:left w:val="nil"/>
@@ -4534,7 +4544,7 @@
         </w:tc>
         <w:tc>
           <w:tcPr>
-            <w:tcW w:w="1626" w:type="dxa"/>
+            <w:tcW w:w="1540" w:type="dxa"/>
             <w:tcBorders>
               <w:top w:val="nil"/>
               <w:left w:val="nil"/>
@@ -4571,7 +4581,7 @@
         </w:tc>
         <w:tc>
           <w:tcPr>
-            <w:tcW w:w="1626" w:type="dxa"/>
+            <w:tcW w:w="1540" w:type="dxa"/>
             <w:tcBorders>
               <w:top w:val="nil"/>
               <w:left w:val="nil"/>
@@ -4608,7 +4618,7 @@
         </w:tc>
         <w:tc>
           <w:tcPr>
-            <w:tcW w:w="1626" w:type="dxa"/>
+            <w:tcW w:w="1636" w:type="dxa"/>
             <w:tcBorders>
               <w:top w:val="nil"/>
               <w:left w:val="single" w:sz="4" w:space="0" w:color="3F3F3F"/>
@@ -4652,11 +4662,11 @@
       </w:tr>
       <w:tr>
         <w:trPr>
-          <w:trHeight w:val="262"/>
+          <w:trHeight w:val="322"/>
         </w:trPr>
         <w:tc>
           <w:tcPr>
-            <w:tcW w:w="2747" w:type="dxa"/>
+            <w:tcW w:w="2611" w:type="dxa"/>
             <w:tcBorders>
               <w:top w:val="nil"/>
               <w:left w:val="single" w:sz="4" w:space="0" w:color="auto"/>
@@ -4693,7 +4703,7 @@
         </w:tc>
         <w:tc>
           <w:tcPr>
-            <w:tcW w:w="1626" w:type="dxa"/>
+            <w:tcW w:w="1540" w:type="dxa"/>
             <w:tcBorders>
               <w:top w:val="nil"/>
               <w:left w:val="nil"/>
@@ -4730,7 +4740,7 @@
         </w:tc>
         <w:tc>
           <w:tcPr>
-            <w:tcW w:w="1626" w:type="dxa"/>
+            <w:tcW w:w="1540" w:type="dxa"/>
             <w:tcBorders>
               <w:top w:val="nil"/>
               <w:left w:val="nil"/>
@@ -4767,7 +4777,7 @@
         </w:tc>
         <w:tc>
           <w:tcPr>
-            <w:tcW w:w="1626" w:type="dxa"/>
+            <w:tcW w:w="1540" w:type="dxa"/>
             <w:tcBorders>
               <w:top w:val="nil"/>
               <w:left w:val="nil"/>
@@ -4804,7 +4814,7 @@
         </w:tc>
         <w:tc>
           <w:tcPr>
-            <w:tcW w:w="1626" w:type="dxa"/>
+            <w:tcW w:w="1636" w:type="dxa"/>
             <w:tcBorders>
               <w:top w:val="nil"/>
               <w:left w:val="single" w:sz="4" w:space="0" w:color="3F3F3F"/>
@@ -4848,11 +4858,11 @@
       </w:tr>
       <w:tr>
         <w:trPr>
-          <w:trHeight w:val="262"/>
+          <w:trHeight w:val="322"/>
         </w:trPr>
         <w:tc>
           <w:tcPr>
-            <w:tcW w:w="2747" w:type="dxa"/>
+            <w:tcW w:w="2611" w:type="dxa"/>
             <w:tcBorders>
               <w:top w:val="nil"/>
               <w:left w:val="single" w:sz="4" w:space="0" w:color="auto"/>
@@ -4868,28 +4878,31 @@
             <w:pPr>
               <w:keepNext w:val="0"/>
               <w:spacing w:line="240" w:lineRule="auto"/>
-              <w:jc w:val="right"/>
-              <w:rPr>
-                <w:rFonts w:ascii="Times New Roman" w:eastAsia="Times New Roman" w:hAnsi="Times New Roman" w:cs="Times New Roman"/>
-                <w:sz w:val="24"/>
-                <w:szCs w:val="24"/>
-                <w:lang w:eastAsia="en-US" w:bidi="ar-SA"/>
-              </w:rPr>
-            </w:pPr>
-            <w:r>
-              <w:rPr>
-                <w:rFonts w:ascii="Times New Roman" w:eastAsia="Times New Roman" w:hAnsi="Times New Roman" w:cs="Times New Roman"/>
-                <w:sz w:val="24"/>
-                <w:szCs w:val="24"/>
-                <w:lang w:eastAsia="en-US" w:bidi="ar-SA"/>
-              </w:rPr>
-              <w:t>Reviews</w:t>
+              <w:rPr>
+                <w:rFonts w:ascii="Times New Roman" w:eastAsia="Times New Roman" w:hAnsi="Times New Roman" w:cs="Times New Roman"/>
+                <w:b/>
+                <w:bCs/>
+                <w:sz w:val="24"/>
+                <w:szCs w:val="24"/>
+                <w:lang w:eastAsia="en-US" w:bidi="ar-SA"/>
+              </w:rPr>
+            </w:pPr>
+            <w:r>
+              <w:rPr>
+                <w:rFonts w:ascii="Times New Roman" w:eastAsia="Times New Roman" w:hAnsi="Times New Roman" w:cs="Times New Roman"/>
+                <w:b/>
+                <w:bCs/>
+                <w:sz w:val="24"/>
+                <w:szCs w:val="24"/>
+                <w:lang w:eastAsia="en-US" w:bidi="ar-SA"/>
+              </w:rPr>
+              <w:t>Sort by</w:t>
             </w:r>
           </w:p>
         </w:tc>
         <w:tc>
           <w:tcPr>
-            <w:tcW w:w="1626" w:type="dxa"/>
+            <w:tcW w:w="1540" w:type="dxa"/>
             <w:tcBorders>
               <w:top w:val="nil"/>
               <w:left w:val="nil"/>
@@ -4920,13 +4933,13 @@
                 <w:szCs w:val="24"/>
                 <w:lang w:eastAsia="en-US" w:bidi="ar-SA"/>
               </w:rPr>
-              <w:t>+</w:t>
+              <w:t> </w:t>
             </w:r>
           </w:p>
         </w:tc>
         <w:tc>
           <w:tcPr>
-            <w:tcW w:w="1626" w:type="dxa"/>
+            <w:tcW w:w="1540" w:type="dxa"/>
             <w:tcBorders>
               <w:top w:val="nil"/>
               <w:left w:val="nil"/>
@@ -4957,13 +4970,13 @@
                 <w:szCs w:val="24"/>
                 <w:lang w:eastAsia="en-US" w:bidi="ar-SA"/>
               </w:rPr>
-              <w:t>-</w:t>
+              <w:t> </w:t>
             </w:r>
           </w:p>
         </w:tc>
         <w:tc>
           <w:tcPr>
-            <w:tcW w:w="1626" w:type="dxa"/>
+            <w:tcW w:w="1540" w:type="dxa"/>
             <w:tcBorders>
               <w:top w:val="nil"/>
               <w:left w:val="nil"/>
@@ -4994,13 +5007,13 @@
                 <w:szCs w:val="24"/>
                 <w:lang w:eastAsia="en-US" w:bidi="ar-SA"/>
               </w:rPr>
-              <w:t>-</w:t>
+              <w:t> </w:t>
             </w:r>
           </w:p>
         </w:tc>
         <w:tc>
           <w:tcPr>
-            <w:tcW w:w="1626" w:type="dxa"/>
+            <w:tcW w:w="1636" w:type="dxa"/>
             <w:tcBorders>
               <w:top w:val="nil"/>
               <w:left w:val="single" w:sz="4" w:space="0" w:color="3F3F3F"/>
@@ -5037,18 +5050,18 @@
                 <w:szCs w:val="24"/>
                 <w:lang w:eastAsia="en-US" w:bidi="ar-SA"/>
               </w:rPr>
-              <w:t>+</w:t>
+              <w:t> </w:t>
             </w:r>
           </w:p>
         </w:tc>
       </w:tr>
       <w:tr>
         <w:trPr>
-          <w:trHeight w:val="262"/>
+          <w:trHeight w:val="322"/>
         </w:trPr>
         <w:tc>
           <w:tcPr>
-            <w:tcW w:w="2747" w:type="dxa"/>
+            <w:tcW w:w="2611" w:type="dxa"/>
             <w:tcBorders>
               <w:top w:val="nil"/>
               <w:left w:val="single" w:sz="4" w:space="0" w:color="auto"/>
@@ -5064,31 +5077,28 @@
             <w:pPr>
               <w:keepNext w:val="0"/>
               <w:spacing w:line="240" w:lineRule="auto"/>
-              <w:rPr>
-                <w:rFonts w:ascii="Times New Roman" w:eastAsia="Times New Roman" w:hAnsi="Times New Roman" w:cs="Times New Roman"/>
-                <w:b/>
-                <w:bCs/>
-                <w:sz w:val="24"/>
-                <w:szCs w:val="24"/>
-                <w:lang w:eastAsia="en-US" w:bidi="ar-SA"/>
-              </w:rPr>
-            </w:pPr>
-            <w:r>
-              <w:rPr>
-                <w:rFonts w:ascii="Times New Roman" w:eastAsia="Times New Roman" w:hAnsi="Times New Roman" w:cs="Times New Roman"/>
-                <w:b/>
-                <w:bCs/>
-                <w:sz w:val="24"/>
-                <w:szCs w:val="24"/>
-                <w:lang w:eastAsia="en-US" w:bidi="ar-SA"/>
-              </w:rPr>
-              <w:t>Sort by</w:t>
+              <w:jc w:val="right"/>
+              <w:rPr>
+                <w:rFonts w:ascii="Times New Roman" w:eastAsia="Times New Roman" w:hAnsi="Times New Roman" w:cs="Times New Roman"/>
+                <w:sz w:val="24"/>
+                <w:szCs w:val="24"/>
+                <w:lang w:eastAsia="en-US" w:bidi="ar-SA"/>
+              </w:rPr>
+            </w:pPr>
+            <w:r>
+              <w:rPr>
+                <w:rFonts w:ascii="Times New Roman" w:eastAsia="Times New Roman" w:hAnsi="Times New Roman" w:cs="Times New Roman"/>
+                <w:sz w:val="24"/>
+                <w:szCs w:val="24"/>
+                <w:lang w:eastAsia="en-US" w:bidi="ar-SA"/>
+              </w:rPr>
+              <w:t>Price</w:t>
             </w:r>
           </w:p>
         </w:tc>
         <w:tc>
           <w:tcPr>
-            <w:tcW w:w="1626" w:type="dxa"/>
+            <w:tcW w:w="1540" w:type="dxa"/>
             <w:tcBorders>
               <w:top w:val="nil"/>
               <w:left w:val="nil"/>
@@ -5119,13 +5129,13 @@
                 <w:szCs w:val="24"/>
                 <w:lang w:eastAsia="en-US" w:bidi="ar-SA"/>
               </w:rPr>
-              <w:t> </w:t>
+              <w:t>+</w:t>
             </w:r>
           </w:p>
         </w:tc>
         <w:tc>
           <w:tcPr>
-            <w:tcW w:w="1626" w:type="dxa"/>
+            <w:tcW w:w="1540" w:type="dxa"/>
             <w:tcBorders>
               <w:top w:val="nil"/>
               <w:left w:val="nil"/>
@@ -5156,13 +5166,13 @@
                 <w:szCs w:val="24"/>
                 <w:lang w:eastAsia="en-US" w:bidi="ar-SA"/>
               </w:rPr>
-              <w:t> </w:t>
+              <w:t>+</w:t>
             </w:r>
           </w:p>
         </w:tc>
         <w:tc>
           <w:tcPr>
-            <w:tcW w:w="1626" w:type="dxa"/>
+            <w:tcW w:w="1540" w:type="dxa"/>
             <w:tcBorders>
               <w:top w:val="nil"/>
               <w:left w:val="nil"/>
@@ -5193,13 +5203,13 @@
                 <w:szCs w:val="24"/>
                 <w:lang w:eastAsia="en-US" w:bidi="ar-SA"/>
               </w:rPr>
-              <w:t> </w:t>
+              <w:t>+</w:t>
             </w:r>
           </w:p>
         </w:tc>
         <w:tc>
           <w:tcPr>
-            <w:tcW w:w="1626" w:type="dxa"/>
+            <w:tcW w:w="1636" w:type="dxa"/>
             <w:tcBorders>
               <w:top w:val="nil"/>
               <w:left w:val="single" w:sz="4" w:space="0" w:color="3F3F3F"/>
@@ -5236,18 +5246,18 @@
                 <w:szCs w:val="24"/>
                 <w:lang w:eastAsia="en-US" w:bidi="ar-SA"/>
               </w:rPr>
-              <w:t> </w:t>
+              <w:t>+</w:t>
             </w:r>
           </w:p>
         </w:tc>
       </w:tr>
       <w:tr>
         <w:trPr>
-          <w:trHeight w:val="262"/>
+          <w:trHeight w:val="322"/>
         </w:trPr>
         <w:tc>
           <w:tcPr>
-            <w:tcW w:w="2747" w:type="dxa"/>
+            <w:tcW w:w="2611" w:type="dxa"/>
             <w:tcBorders>
               <w:top w:val="nil"/>
               <w:left w:val="single" w:sz="4" w:space="0" w:color="auto"/>
@@ -5278,13 +5288,13 @@
                 <w:szCs w:val="24"/>
                 <w:lang w:eastAsia="en-US" w:bidi="ar-SA"/>
               </w:rPr>
-              <w:t>Price</w:t>
+              <w:t>Best Match</w:t>
             </w:r>
           </w:p>
         </w:tc>
         <w:tc>
           <w:tcPr>
-            <w:tcW w:w="1626" w:type="dxa"/>
+            <w:tcW w:w="1540" w:type="dxa"/>
             <w:tcBorders>
               <w:top w:val="nil"/>
               <w:left w:val="nil"/>
@@ -5321,7 +5331,7 @@
         </w:tc>
         <w:tc>
           <w:tcPr>
-            <w:tcW w:w="1626" w:type="dxa"/>
+            <w:tcW w:w="1540" w:type="dxa"/>
             <w:tcBorders>
               <w:top w:val="nil"/>
               <w:left w:val="nil"/>
@@ -5352,13 +5362,13 @@
                 <w:szCs w:val="24"/>
                 <w:lang w:eastAsia="en-US" w:bidi="ar-SA"/>
               </w:rPr>
-              <w:t>+</w:t>
+              <w:t>++</w:t>
             </w:r>
           </w:p>
         </w:tc>
         <w:tc>
           <w:tcPr>
-            <w:tcW w:w="1626" w:type="dxa"/>
+            <w:tcW w:w="1540" w:type="dxa"/>
             <w:tcBorders>
               <w:top w:val="nil"/>
               <w:left w:val="nil"/>
@@ -5395,7 +5405,7 @@
         </w:tc>
         <w:tc>
           <w:tcPr>
-            <w:tcW w:w="1626" w:type="dxa"/>
+            <w:tcW w:w="1636" w:type="dxa"/>
             <w:tcBorders>
               <w:top w:val="nil"/>
               <w:left w:val="single" w:sz="4" w:space="0" w:color="3F3F3F"/>
@@ -5439,11 +5449,11 @@
       </w:tr>
       <w:tr>
         <w:trPr>
-          <w:trHeight w:val="262"/>
+          <w:trHeight w:val="322"/>
         </w:trPr>
         <w:tc>
           <w:tcPr>
-            <w:tcW w:w="2747" w:type="dxa"/>
+            <w:tcW w:w="2611" w:type="dxa"/>
             <w:tcBorders>
               <w:top w:val="nil"/>
               <w:left w:val="single" w:sz="4" w:space="0" w:color="auto"/>
@@ -5474,13 +5484,13 @@
                 <w:szCs w:val="24"/>
                 <w:lang w:eastAsia="en-US" w:bidi="ar-SA"/>
               </w:rPr>
-              <w:t>Best Match</w:t>
+              <w:t>Newest Listings</w:t>
             </w:r>
           </w:p>
         </w:tc>
         <w:tc>
           <w:tcPr>
-            <w:tcW w:w="1626" w:type="dxa"/>
+            <w:tcW w:w="1540" w:type="dxa"/>
             <w:tcBorders>
               <w:top w:val="nil"/>
               <w:left w:val="nil"/>
@@ -5517,7 +5527,7 @@
         </w:tc>
         <w:tc>
           <w:tcPr>
-            <w:tcW w:w="1626" w:type="dxa"/>
+            <w:tcW w:w="1540" w:type="dxa"/>
             <w:tcBorders>
               <w:top w:val="nil"/>
               <w:left w:val="nil"/>
@@ -5548,13 +5558,13 @@
                 <w:szCs w:val="24"/>
                 <w:lang w:eastAsia="en-US" w:bidi="ar-SA"/>
               </w:rPr>
-              <w:t>++</w:t>
+              <w:t>+</w:t>
             </w:r>
           </w:p>
         </w:tc>
         <w:tc>
           <w:tcPr>
-            <w:tcW w:w="1626" w:type="dxa"/>
+            <w:tcW w:w="1540" w:type="dxa"/>
             <w:tcBorders>
               <w:top w:val="nil"/>
               <w:left w:val="nil"/>
@@ -5591,7 +5601,7 @@
         </w:tc>
         <w:tc>
           <w:tcPr>
-            <w:tcW w:w="1626" w:type="dxa"/>
+            <w:tcW w:w="1636" w:type="dxa"/>
             <w:tcBorders>
               <w:top w:val="nil"/>
               <w:left w:val="single" w:sz="4" w:space="0" w:color="3F3F3F"/>
@@ -5635,11 +5645,11 @@
       </w:tr>
       <w:tr>
         <w:trPr>
-          <w:trHeight w:val="262"/>
+          <w:trHeight w:val="322"/>
         </w:trPr>
         <w:tc>
           <w:tcPr>
-            <w:tcW w:w="2747" w:type="dxa"/>
+            <w:tcW w:w="2611" w:type="dxa"/>
             <w:tcBorders>
               <w:top w:val="nil"/>
               <w:left w:val="single" w:sz="4" w:space="0" w:color="auto"/>
@@ -5655,28 +5665,31 @@
             <w:pPr>
               <w:keepNext w:val="0"/>
               <w:spacing w:line="240" w:lineRule="auto"/>
-              <w:jc w:val="right"/>
-              <w:rPr>
-                <w:rFonts w:ascii="Times New Roman" w:eastAsia="Times New Roman" w:hAnsi="Times New Roman" w:cs="Times New Roman"/>
-                <w:sz w:val="24"/>
-                <w:szCs w:val="24"/>
-                <w:lang w:eastAsia="en-US" w:bidi="ar-SA"/>
-              </w:rPr>
-            </w:pPr>
-            <w:r>
-              <w:rPr>
-                <w:rFonts w:ascii="Times New Roman" w:eastAsia="Times New Roman" w:hAnsi="Times New Roman" w:cs="Times New Roman"/>
-                <w:sz w:val="24"/>
-                <w:szCs w:val="24"/>
-                <w:lang w:eastAsia="en-US" w:bidi="ar-SA"/>
-              </w:rPr>
-              <w:t>Highest Reviews</w:t>
+              <w:rPr>
+                <w:rFonts w:ascii="Times New Roman" w:eastAsia="Times New Roman" w:hAnsi="Times New Roman" w:cs="Times New Roman"/>
+                <w:b/>
+                <w:bCs/>
+                <w:sz w:val="24"/>
+                <w:szCs w:val="24"/>
+                <w:lang w:eastAsia="en-US" w:bidi="ar-SA"/>
+              </w:rPr>
+            </w:pPr>
+            <w:r>
+              <w:rPr>
+                <w:rFonts w:ascii="Times New Roman" w:eastAsia="Times New Roman" w:hAnsi="Times New Roman" w:cs="Times New Roman"/>
+                <w:b/>
+                <w:bCs/>
+                <w:sz w:val="24"/>
+                <w:szCs w:val="24"/>
+                <w:lang w:eastAsia="en-US" w:bidi="ar-SA"/>
+              </w:rPr>
+              <w:t xml:space="preserve">Buy/Sell </w:t>
             </w:r>
           </w:p>
         </w:tc>
         <w:tc>
           <w:tcPr>
-            <w:tcW w:w="1626" w:type="dxa"/>
+            <w:tcW w:w="1540" w:type="dxa"/>
             <w:tcBorders>
               <w:top w:val="nil"/>
               <w:left w:val="nil"/>
@@ -5707,13 +5720,13 @@
                 <w:szCs w:val="24"/>
                 <w:lang w:eastAsia="en-US" w:bidi="ar-SA"/>
               </w:rPr>
-              <w:t>+</w:t>
+              <w:t> </w:t>
             </w:r>
           </w:p>
         </w:tc>
         <w:tc>
           <w:tcPr>
-            <w:tcW w:w="1626" w:type="dxa"/>
+            <w:tcW w:w="1540" w:type="dxa"/>
             <w:tcBorders>
               <w:top w:val="nil"/>
               <w:left w:val="nil"/>
@@ -5744,13 +5757,13 @@
                 <w:szCs w:val="24"/>
                 <w:lang w:eastAsia="en-US" w:bidi="ar-SA"/>
               </w:rPr>
-              <w:t>-</w:t>
+              <w:t> </w:t>
             </w:r>
           </w:p>
         </w:tc>
         <w:tc>
           <w:tcPr>
-            <w:tcW w:w="1626" w:type="dxa"/>
+            <w:tcW w:w="1540" w:type="dxa"/>
             <w:tcBorders>
               <w:top w:val="nil"/>
               <w:left w:val="nil"/>
@@ -5781,13 +5794,13 @@
                 <w:szCs w:val="24"/>
                 <w:lang w:eastAsia="en-US" w:bidi="ar-SA"/>
               </w:rPr>
-              <w:t>-</w:t>
+              <w:t> </w:t>
             </w:r>
           </w:p>
         </w:tc>
         <w:tc>
           <w:tcPr>
-            <w:tcW w:w="1626" w:type="dxa"/>
+            <w:tcW w:w="1636" w:type="dxa"/>
             <w:tcBorders>
               <w:top w:val="nil"/>
               <w:left w:val="single" w:sz="4" w:space="0" w:color="3F3F3F"/>
@@ -5824,18 +5837,18 @@
                 <w:szCs w:val="24"/>
                 <w:lang w:eastAsia="en-US" w:bidi="ar-SA"/>
               </w:rPr>
-              <w:t>+</w:t>
+              <w:t> </w:t>
             </w:r>
           </w:p>
         </w:tc>
       </w:tr>
       <w:tr>
         <w:trPr>
-          <w:trHeight w:val="262"/>
+          <w:trHeight w:val="322"/>
         </w:trPr>
         <w:tc>
           <w:tcPr>
-            <w:tcW w:w="2747" w:type="dxa"/>
+            <w:tcW w:w="2611" w:type="dxa"/>
             <w:tcBorders>
               <w:top w:val="nil"/>
               <w:left w:val="single" w:sz="4" w:space="0" w:color="auto"/>
@@ -5866,13 +5879,13 @@
                 <w:szCs w:val="24"/>
                 <w:lang w:eastAsia="en-US" w:bidi="ar-SA"/>
               </w:rPr>
-              <w:t>Newest Listings</w:t>
+              <w:t>Local</w:t>
             </w:r>
           </w:p>
         </w:tc>
         <w:tc>
           <w:tcPr>
-            <w:tcW w:w="1626" w:type="dxa"/>
+            <w:tcW w:w="1540" w:type="dxa"/>
             <w:tcBorders>
               <w:top w:val="nil"/>
               <w:left w:val="nil"/>
@@ -5903,13 +5916,13 @@
                 <w:szCs w:val="24"/>
                 <w:lang w:eastAsia="en-US" w:bidi="ar-SA"/>
               </w:rPr>
-              <w:t>+</w:t>
+              <w:t>-</w:t>
             </w:r>
           </w:p>
         </w:tc>
         <w:tc>
           <w:tcPr>
-            <w:tcW w:w="1626" w:type="dxa"/>
+            <w:tcW w:w="1540" w:type="dxa"/>
             <w:tcBorders>
               <w:top w:val="nil"/>
               <w:left w:val="nil"/>
@@ -5946,7 +5959,7 @@
         </w:tc>
         <w:tc>
           <w:tcPr>
-            <w:tcW w:w="1626" w:type="dxa"/>
+            <w:tcW w:w="1540" w:type="dxa"/>
             <w:tcBorders>
               <w:top w:val="nil"/>
               <w:left w:val="nil"/>
@@ -5983,7 +5996,7 @@
         </w:tc>
         <w:tc>
           <w:tcPr>
-            <w:tcW w:w="1626" w:type="dxa"/>
+            <w:tcW w:w="1636" w:type="dxa"/>
             <w:tcBorders>
               <w:top w:val="nil"/>
               <w:left w:val="single" w:sz="4" w:space="0" w:color="3F3F3F"/>
@@ -6020,18 +6033,18 @@
                 <w:szCs w:val="24"/>
                 <w:lang w:eastAsia="en-US" w:bidi="ar-SA"/>
               </w:rPr>
-              <w:t>+</w:t>
+              <w:t>++</w:t>
             </w:r>
           </w:p>
         </w:tc>
       </w:tr>
       <w:tr>
         <w:trPr>
-          <w:trHeight w:val="262"/>
+          <w:trHeight w:val="322"/>
         </w:trPr>
         <w:tc>
           <w:tcPr>
-            <w:tcW w:w="2747" w:type="dxa"/>
+            <w:tcW w:w="2611" w:type="dxa"/>
             <w:tcBorders>
               <w:top w:val="nil"/>
               <w:left w:val="single" w:sz="4" w:space="0" w:color="auto"/>
@@ -6047,31 +6060,28 @@
             <w:pPr>
               <w:keepNext w:val="0"/>
               <w:spacing w:line="240" w:lineRule="auto"/>
-              <w:rPr>
-                <w:rFonts w:ascii="Times New Roman" w:eastAsia="Times New Roman" w:hAnsi="Times New Roman" w:cs="Times New Roman"/>
-                <w:b/>
-                <w:bCs/>
-                <w:sz w:val="24"/>
-                <w:szCs w:val="24"/>
-                <w:lang w:eastAsia="en-US" w:bidi="ar-SA"/>
-              </w:rPr>
-            </w:pPr>
-            <w:r>
-              <w:rPr>
-                <w:rFonts w:ascii="Times New Roman" w:eastAsia="Times New Roman" w:hAnsi="Times New Roman" w:cs="Times New Roman"/>
-                <w:b/>
-                <w:bCs/>
-                <w:sz w:val="24"/>
-                <w:szCs w:val="24"/>
-                <w:lang w:eastAsia="en-US" w:bidi="ar-SA"/>
-              </w:rPr>
-              <w:t xml:space="preserve">Buy/Sell </w:t>
+              <w:jc w:val="right"/>
+              <w:rPr>
+                <w:rFonts w:ascii="Times New Roman" w:eastAsia="Times New Roman" w:hAnsi="Times New Roman" w:cs="Times New Roman"/>
+                <w:sz w:val="24"/>
+                <w:szCs w:val="24"/>
+                <w:lang w:eastAsia="en-US" w:bidi="ar-SA"/>
+              </w:rPr>
+            </w:pPr>
+            <w:r>
+              <w:rPr>
+                <w:rFonts w:ascii="Times New Roman" w:eastAsia="Times New Roman" w:hAnsi="Times New Roman" w:cs="Times New Roman"/>
+                <w:sz w:val="24"/>
+                <w:szCs w:val="24"/>
+                <w:lang w:eastAsia="en-US" w:bidi="ar-SA"/>
+              </w:rPr>
+              <w:t>Seller Reviews</w:t>
             </w:r>
           </w:p>
         </w:tc>
         <w:tc>
           <w:tcPr>
-            <w:tcW w:w="1626" w:type="dxa"/>
+            <w:tcW w:w="1540" w:type="dxa"/>
             <w:tcBorders>
               <w:top w:val="nil"/>
               <w:left w:val="nil"/>
@@ -6102,13 +6112,13 @@
                 <w:szCs w:val="24"/>
                 <w:lang w:eastAsia="en-US" w:bidi="ar-SA"/>
               </w:rPr>
-              <w:t> </w:t>
+              <w:t>+</w:t>
             </w:r>
           </w:p>
         </w:tc>
         <w:tc>
           <w:tcPr>
-            <w:tcW w:w="1626" w:type="dxa"/>
+            <w:tcW w:w="1540" w:type="dxa"/>
             <w:tcBorders>
               <w:top w:val="nil"/>
               <w:left w:val="nil"/>
@@ -6139,13 +6149,13 @@
                 <w:szCs w:val="24"/>
                 <w:lang w:eastAsia="en-US" w:bidi="ar-SA"/>
               </w:rPr>
-              <w:t> </w:t>
+              <w:t>++</w:t>
             </w:r>
           </w:p>
         </w:tc>
         <w:tc>
           <w:tcPr>
-            <w:tcW w:w="1626" w:type="dxa"/>
+            <w:tcW w:w="1540" w:type="dxa"/>
             <w:tcBorders>
               <w:top w:val="nil"/>
               <w:left w:val="nil"/>
@@ -6176,13 +6186,13 @@
                 <w:szCs w:val="24"/>
                 <w:lang w:eastAsia="en-US" w:bidi="ar-SA"/>
               </w:rPr>
-              <w:t> </w:t>
+              <w:t>-</w:t>
             </w:r>
           </w:p>
         </w:tc>
         <w:tc>
           <w:tcPr>
-            <w:tcW w:w="1626" w:type="dxa"/>
+            <w:tcW w:w="1636" w:type="dxa"/>
             <w:tcBorders>
               <w:top w:val="nil"/>
               <w:left w:val="single" w:sz="4" w:space="0" w:color="3F3F3F"/>
@@ -6219,18 +6229,18 @@
                 <w:szCs w:val="24"/>
                 <w:lang w:eastAsia="en-US" w:bidi="ar-SA"/>
               </w:rPr>
-              <w:t> </w:t>
+              <w:t>+</w:t>
             </w:r>
           </w:p>
         </w:tc>
       </w:tr>
       <w:tr>
         <w:trPr>
-          <w:trHeight w:val="262"/>
+          <w:trHeight w:val="322"/>
         </w:trPr>
         <w:tc>
           <w:tcPr>
-            <w:tcW w:w="2747" w:type="dxa"/>
+            <w:tcW w:w="2611" w:type="dxa"/>
             <w:tcBorders>
               <w:top w:val="nil"/>
               <w:left w:val="single" w:sz="4" w:space="0" w:color="auto"/>
@@ -6261,13 +6271,13 @@
                 <w:szCs w:val="24"/>
                 <w:lang w:eastAsia="en-US" w:bidi="ar-SA"/>
               </w:rPr>
-              <w:t>Local</w:t>
+              <w:t xml:space="preserve">Images </w:t>
             </w:r>
           </w:p>
         </w:tc>
         <w:tc>
           <w:tcPr>
-            <w:tcW w:w="1626" w:type="dxa"/>
+            <w:tcW w:w="1540" w:type="dxa"/>
             <w:tcBorders>
               <w:top w:val="nil"/>
               <w:left w:val="nil"/>
@@ -6298,13 +6308,13 @@
                 <w:szCs w:val="24"/>
                 <w:lang w:eastAsia="en-US" w:bidi="ar-SA"/>
               </w:rPr>
-              <w:t>-</w:t>
+              <w:t>+</w:t>
             </w:r>
           </w:p>
         </w:tc>
         <w:tc>
           <w:tcPr>
-            <w:tcW w:w="1626" w:type="dxa"/>
+            <w:tcW w:w="1540" w:type="dxa"/>
             <w:tcBorders>
               <w:top w:val="nil"/>
               <w:left w:val="nil"/>
@@ -6335,13 +6345,13 @@
                 <w:szCs w:val="24"/>
                 <w:lang w:eastAsia="en-US" w:bidi="ar-SA"/>
               </w:rPr>
-              <w:t>+</w:t>
+              <w:t>++</w:t>
             </w:r>
           </w:p>
         </w:tc>
         <w:tc>
           <w:tcPr>
-            <w:tcW w:w="1626" w:type="dxa"/>
+            <w:tcW w:w="1540" w:type="dxa"/>
             <w:tcBorders>
               <w:top w:val="nil"/>
               <w:left w:val="nil"/>
@@ -6378,7 +6388,7 @@
         </w:tc>
         <w:tc>
           <w:tcPr>
-            <w:tcW w:w="1626" w:type="dxa"/>
+            <w:tcW w:w="1636" w:type="dxa"/>
             <w:tcBorders>
               <w:top w:val="nil"/>
               <w:left w:val="single" w:sz="4" w:space="0" w:color="3F3F3F"/>
@@ -6415,18 +6425,18 @@
                 <w:szCs w:val="24"/>
                 <w:lang w:eastAsia="en-US" w:bidi="ar-SA"/>
               </w:rPr>
-              <w:t>++</w:t>
+              <w:t>+</w:t>
             </w:r>
           </w:p>
         </w:tc>
       </w:tr>
       <w:tr>
         <w:trPr>
-          <w:trHeight w:val="262"/>
+          <w:trHeight w:val="322"/>
         </w:trPr>
         <w:tc>
           <w:tcPr>
-            <w:tcW w:w="2747" w:type="dxa"/>
+            <w:tcW w:w="2611" w:type="dxa"/>
             <w:tcBorders>
               <w:top w:val="nil"/>
               <w:left w:val="single" w:sz="4" w:space="0" w:color="auto"/>
@@ -6442,28 +6452,31 @@
             <w:pPr>
               <w:keepNext w:val="0"/>
               <w:spacing w:line="240" w:lineRule="auto"/>
-              <w:jc w:val="right"/>
-              <w:rPr>
-                <w:rFonts w:ascii="Times New Roman" w:eastAsia="Times New Roman" w:hAnsi="Times New Roman" w:cs="Times New Roman"/>
-                <w:sz w:val="24"/>
-                <w:szCs w:val="24"/>
-                <w:lang w:eastAsia="en-US" w:bidi="ar-SA"/>
-              </w:rPr>
-            </w:pPr>
-            <w:r>
-              <w:rPr>
-                <w:rFonts w:ascii="Times New Roman" w:eastAsia="Times New Roman" w:hAnsi="Times New Roman" w:cs="Times New Roman"/>
-                <w:sz w:val="24"/>
-                <w:szCs w:val="24"/>
-                <w:lang w:eastAsia="en-US" w:bidi="ar-SA"/>
-              </w:rPr>
-              <w:t>Global</w:t>
+              <w:rPr>
+                <w:rFonts w:ascii="Times New Roman" w:eastAsia="Times New Roman" w:hAnsi="Times New Roman" w:cs="Times New Roman"/>
+                <w:b/>
+                <w:bCs/>
+                <w:sz w:val="24"/>
+                <w:szCs w:val="24"/>
+                <w:lang w:eastAsia="en-US" w:bidi="ar-SA"/>
+              </w:rPr>
+            </w:pPr>
+            <w:r>
+              <w:rPr>
+                <w:rFonts w:ascii="Times New Roman" w:eastAsia="Times New Roman" w:hAnsi="Times New Roman" w:cs="Times New Roman"/>
+                <w:b/>
+                <w:bCs/>
+                <w:sz w:val="24"/>
+                <w:szCs w:val="24"/>
+                <w:lang w:eastAsia="en-US" w:bidi="ar-SA"/>
+              </w:rPr>
+              <w:t>User Accounts</w:t>
             </w:r>
           </w:p>
         </w:tc>
         <w:tc>
           <w:tcPr>
-            <w:tcW w:w="1626" w:type="dxa"/>
+            <w:tcW w:w="1540" w:type="dxa"/>
             <w:tcBorders>
               <w:top w:val="nil"/>
               <w:left w:val="nil"/>
@@ -6479,28 +6492,27 @@
             <w:pPr>
               <w:keepNext w:val="0"/>
               <w:spacing w:line="240" w:lineRule="auto"/>
-              <w:jc w:val="center"/>
-              <w:rPr>
-                <w:rFonts w:ascii="Times New Roman" w:eastAsia="Times New Roman" w:hAnsi="Times New Roman" w:cs="Times New Roman"/>
-                <w:sz w:val="24"/>
-                <w:szCs w:val="24"/>
-                <w:lang w:eastAsia="en-US" w:bidi="ar-SA"/>
-              </w:rPr>
-            </w:pPr>
-            <w:r>
-              <w:rPr>
-                <w:rFonts w:ascii="Times New Roman" w:eastAsia="Times New Roman" w:hAnsi="Times New Roman" w:cs="Times New Roman"/>
-                <w:sz w:val="24"/>
-                <w:szCs w:val="24"/>
-                <w:lang w:eastAsia="en-US" w:bidi="ar-SA"/>
-              </w:rPr>
-              <w:t>+</w:t>
+              <w:rPr>
+                <w:rFonts w:ascii="Times New Roman" w:eastAsia="Times New Roman" w:hAnsi="Times New Roman" w:cs="Times New Roman"/>
+                <w:sz w:val="24"/>
+                <w:szCs w:val="24"/>
+                <w:lang w:eastAsia="en-US" w:bidi="ar-SA"/>
+              </w:rPr>
+            </w:pPr>
+            <w:r>
+              <w:rPr>
+                <w:rFonts w:ascii="Times New Roman" w:eastAsia="Times New Roman" w:hAnsi="Times New Roman" w:cs="Times New Roman"/>
+                <w:sz w:val="24"/>
+                <w:szCs w:val="24"/>
+                <w:lang w:eastAsia="en-US" w:bidi="ar-SA"/>
+              </w:rPr>
+              <w:t> </w:t>
             </w:r>
           </w:p>
         </w:tc>
         <w:tc>
           <w:tcPr>
-            <w:tcW w:w="1626" w:type="dxa"/>
+            <w:tcW w:w="1540" w:type="dxa"/>
             <w:tcBorders>
               <w:top w:val="nil"/>
               <w:left w:val="nil"/>
@@ -6516,28 +6528,27 @@
             <w:pPr>
               <w:keepNext w:val="0"/>
               <w:spacing w:line="240" w:lineRule="auto"/>
-              <w:jc w:val="center"/>
-              <w:rPr>
-                <w:rFonts w:ascii="Times New Roman" w:eastAsia="Times New Roman" w:hAnsi="Times New Roman" w:cs="Times New Roman"/>
-                <w:sz w:val="24"/>
-                <w:szCs w:val="24"/>
-                <w:lang w:eastAsia="en-US" w:bidi="ar-SA"/>
-              </w:rPr>
-            </w:pPr>
-            <w:r>
-              <w:rPr>
-                <w:rFonts w:ascii="Times New Roman" w:eastAsia="Times New Roman" w:hAnsi="Times New Roman" w:cs="Times New Roman"/>
-                <w:sz w:val="24"/>
-                <w:szCs w:val="24"/>
-                <w:lang w:eastAsia="en-US" w:bidi="ar-SA"/>
-              </w:rPr>
-              <w:t>+</w:t>
+              <w:rPr>
+                <w:rFonts w:ascii="Times New Roman" w:eastAsia="Times New Roman" w:hAnsi="Times New Roman" w:cs="Times New Roman"/>
+                <w:sz w:val="24"/>
+                <w:szCs w:val="24"/>
+                <w:lang w:eastAsia="en-US" w:bidi="ar-SA"/>
+              </w:rPr>
+            </w:pPr>
+            <w:r>
+              <w:rPr>
+                <w:rFonts w:ascii="Times New Roman" w:eastAsia="Times New Roman" w:hAnsi="Times New Roman" w:cs="Times New Roman"/>
+                <w:sz w:val="24"/>
+                <w:szCs w:val="24"/>
+                <w:lang w:eastAsia="en-US" w:bidi="ar-SA"/>
+              </w:rPr>
+              <w:t> </w:t>
             </w:r>
           </w:p>
         </w:tc>
         <w:tc>
           <w:tcPr>
-            <w:tcW w:w="1626" w:type="dxa"/>
+            <w:tcW w:w="1540" w:type="dxa"/>
             <w:tcBorders>
               <w:top w:val="nil"/>
               <w:left w:val="nil"/>
@@ -6553,28 +6564,27 @@
             <w:pPr>
               <w:keepNext w:val="0"/>
               <w:spacing w:line="240" w:lineRule="auto"/>
-              <w:jc w:val="center"/>
-              <w:rPr>
-                <w:rFonts w:ascii="Times New Roman" w:eastAsia="Times New Roman" w:hAnsi="Times New Roman" w:cs="Times New Roman"/>
-                <w:sz w:val="24"/>
-                <w:szCs w:val="24"/>
-                <w:lang w:eastAsia="en-US" w:bidi="ar-SA"/>
-              </w:rPr>
-            </w:pPr>
-            <w:r>
-              <w:rPr>
-                <w:rFonts w:ascii="Times New Roman" w:eastAsia="Times New Roman" w:hAnsi="Times New Roman" w:cs="Times New Roman"/>
-                <w:sz w:val="24"/>
-                <w:szCs w:val="24"/>
-                <w:lang w:eastAsia="en-US" w:bidi="ar-SA"/>
-              </w:rPr>
-              <w:t>-</w:t>
+              <w:rPr>
+                <w:rFonts w:ascii="Times New Roman" w:eastAsia="Times New Roman" w:hAnsi="Times New Roman" w:cs="Times New Roman"/>
+                <w:sz w:val="24"/>
+                <w:szCs w:val="24"/>
+                <w:lang w:eastAsia="en-US" w:bidi="ar-SA"/>
+              </w:rPr>
+            </w:pPr>
+            <w:r>
+              <w:rPr>
+                <w:rFonts w:ascii="Times New Roman" w:eastAsia="Times New Roman" w:hAnsi="Times New Roman" w:cs="Times New Roman"/>
+                <w:sz w:val="24"/>
+                <w:szCs w:val="24"/>
+                <w:lang w:eastAsia="en-US" w:bidi="ar-SA"/>
+              </w:rPr>
+              <w:t> </w:t>
             </w:r>
           </w:p>
         </w:tc>
         <w:tc>
           <w:tcPr>
-            <w:tcW w:w="1626" w:type="dxa"/>
+            <w:tcW w:w="1636" w:type="dxa"/>
             <w:tcBorders>
               <w:top w:val="nil"/>
               <w:left w:val="single" w:sz="4" w:space="0" w:color="3F3F3F"/>
@@ -6611,18 +6621,18 @@
                 <w:szCs w:val="24"/>
                 <w:lang w:eastAsia="en-US" w:bidi="ar-SA"/>
               </w:rPr>
-              <w:t>+</w:t>
+              <w:t> </w:t>
             </w:r>
           </w:p>
         </w:tc>
       </w:tr>
       <w:tr>
         <w:trPr>
-          <w:trHeight w:val="262"/>
+          <w:trHeight w:val="322"/>
         </w:trPr>
         <w:tc>
           <w:tcPr>
-            <w:tcW w:w="2747" w:type="dxa"/>
+            <w:tcW w:w="2611" w:type="dxa"/>
             <w:tcBorders>
               <w:top w:val="nil"/>
               <w:left w:val="single" w:sz="4" w:space="0" w:color="auto"/>
@@ -6653,13 +6663,13 @@
                 <w:szCs w:val="24"/>
                 <w:lang w:eastAsia="en-US" w:bidi="ar-SA"/>
               </w:rPr>
-              <w:t>Buying Suggestions</w:t>
+              <w:t>Registration</w:t>
             </w:r>
           </w:p>
         </w:tc>
         <w:tc>
           <w:tcPr>
-            <w:tcW w:w="1626" w:type="dxa"/>
+            <w:tcW w:w="1540" w:type="dxa"/>
             <w:tcBorders>
               <w:top w:val="nil"/>
               <w:left w:val="nil"/>
@@ -6696,7 +6706,7 @@
         </w:tc>
         <w:tc>
           <w:tcPr>
-            <w:tcW w:w="1626" w:type="dxa"/>
+            <w:tcW w:w="1540" w:type="dxa"/>
             <w:tcBorders>
               <w:top w:val="nil"/>
               <w:left w:val="nil"/>
@@ -6727,13 +6737,13 @@
                 <w:szCs w:val="24"/>
                 <w:lang w:eastAsia="en-US" w:bidi="ar-SA"/>
               </w:rPr>
-              <w:t>+</w:t>
+              <w:t>++</w:t>
             </w:r>
           </w:p>
         </w:tc>
         <w:tc>
           <w:tcPr>
-            <w:tcW w:w="1626" w:type="dxa"/>
+            <w:tcW w:w="1540" w:type="dxa"/>
             <w:tcBorders>
               <w:top w:val="nil"/>
               <w:left w:val="nil"/>
@@ -6764,13 +6774,13 @@
                 <w:szCs w:val="24"/>
                 <w:lang w:eastAsia="en-US" w:bidi="ar-SA"/>
               </w:rPr>
-              <w:t>-</w:t>
+              <w:t>+</w:t>
             </w:r>
           </w:p>
         </w:tc>
         <w:tc>
           <w:tcPr>
-            <w:tcW w:w="1626" w:type="dxa"/>
+            <w:tcW w:w="1636" w:type="dxa"/>
             <w:tcBorders>
               <w:top w:val="nil"/>
               <w:left w:val="single" w:sz="4" w:space="0" w:color="3F3F3F"/>
@@ -6807,18 +6817,18 @@
                 <w:szCs w:val="24"/>
                 <w:lang w:eastAsia="en-US" w:bidi="ar-SA"/>
               </w:rPr>
-              <w:t>-</w:t>
+              <w:t>++</w:t>
             </w:r>
           </w:p>
         </w:tc>
       </w:tr>
       <w:tr>
         <w:trPr>
-          <w:trHeight w:val="262"/>
+          <w:trHeight w:val="322"/>
         </w:trPr>
         <w:tc>
           <w:tcPr>
-            <w:tcW w:w="2747" w:type="dxa"/>
+            <w:tcW w:w="2611" w:type="dxa"/>
             <w:tcBorders>
               <w:top w:val="nil"/>
               <w:left w:val="single" w:sz="4" w:space="0" w:color="auto"/>
@@ -6849,13 +6859,13 @@
                 <w:szCs w:val="24"/>
                 <w:lang w:eastAsia="en-US" w:bidi="ar-SA"/>
               </w:rPr>
-              <w:t>Price Trends</w:t>
+              <w:t>Messaging</w:t>
             </w:r>
           </w:p>
         </w:tc>
         <w:tc>
           <w:tcPr>
-            <w:tcW w:w="1626" w:type="dxa"/>
+            <w:tcW w:w="1540" w:type="dxa"/>
             <w:tcBorders>
               <w:top w:val="nil"/>
               <w:left w:val="nil"/>
@@ -6886,13 +6896,13 @@
                 <w:szCs w:val="24"/>
                 <w:lang w:eastAsia="en-US" w:bidi="ar-SA"/>
               </w:rPr>
-              <w:t>-</w:t>
+              <w:t>+</w:t>
             </w:r>
           </w:p>
         </w:tc>
         <w:tc>
           <w:tcPr>
-            <w:tcW w:w="1626" w:type="dxa"/>
+            <w:tcW w:w="1540" w:type="dxa"/>
             <w:tcBorders>
               <w:top w:val="nil"/>
               <w:left w:val="nil"/>
@@ -6929,7 +6939,7 @@
         </w:tc>
         <w:tc>
           <w:tcPr>
-            <w:tcW w:w="1626" w:type="dxa"/>
+            <w:tcW w:w="1540" w:type="dxa"/>
             <w:tcBorders>
               <w:top w:val="nil"/>
               <w:left w:val="nil"/>
@@ -6966,7 +6976,7 @@
         </w:tc>
         <w:tc>
           <w:tcPr>
-            <w:tcW w:w="1626" w:type="dxa"/>
+            <w:tcW w:w="1636" w:type="dxa"/>
             <w:tcBorders>
               <w:top w:val="nil"/>
               <w:left w:val="single" w:sz="4" w:space="0" w:color="3F3F3F"/>
@@ -7003,18 +7013,18 @@
                 <w:szCs w:val="24"/>
                 <w:lang w:eastAsia="en-US" w:bidi="ar-SA"/>
               </w:rPr>
-              <w:t>-</w:t>
+              <w:t>++</w:t>
             </w:r>
           </w:p>
         </w:tc>
       </w:tr>
       <w:tr>
         <w:trPr>
-          <w:trHeight w:val="262"/>
+          <w:trHeight w:val="322"/>
         </w:trPr>
         <w:tc>
           <w:tcPr>
-            <w:tcW w:w="2747" w:type="dxa"/>
+            <w:tcW w:w="2611" w:type="dxa"/>
             <w:tcBorders>
               <w:top w:val="nil"/>
               <w:left w:val="single" w:sz="4" w:space="0" w:color="auto"/>
@@ -7045,13 +7055,13 @@
                 <w:szCs w:val="24"/>
                 <w:lang w:eastAsia="en-US" w:bidi="ar-SA"/>
               </w:rPr>
-              <w:t>Reviews</w:t>
+              <w:t>Order History</w:t>
             </w:r>
           </w:p>
         </w:tc>
         <w:tc>
           <w:tcPr>
-            <w:tcW w:w="1626" w:type="dxa"/>
+            <w:tcW w:w="1540" w:type="dxa"/>
             <w:tcBorders>
               <w:top w:val="nil"/>
               <w:left w:val="nil"/>
@@ -7088,7 +7098,7 @@
         </w:tc>
         <w:tc>
           <w:tcPr>
-            <w:tcW w:w="1626" w:type="dxa"/>
+            <w:tcW w:w="1540" w:type="dxa"/>
             <w:tcBorders>
               <w:top w:val="nil"/>
               <w:left w:val="nil"/>
@@ -7119,13 +7129,13 @@
                 <w:szCs w:val="24"/>
                 <w:lang w:eastAsia="en-US" w:bidi="ar-SA"/>
               </w:rPr>
-              <w:t>++</w:t>
+              <w:t>+</w:t>
             </w:r>
           </w:p>
         </w:tc>
         <w:tc>
           <w:tcPr>
-            <w:tcW w:w="1626" w:type="dxa"/>
+            <w:tcW w:w="1540" w:type="dxa"/>
             <w:tcBorders>
               <w:top w:val="nil"/>
               <w:left w:val="nil"/>
@@ -7162,7 +7172,7 @@
         </w:tc>
         <w:tc>
           <w:tcPr>
-            <w:tcW w:w="1626" w:type="dxa"/>
+            <w:tcW w:w="1636" w:type="dxa"/>
             <w:tcBorders>
               <w:top w:val="nil"/>
               <w:left w:val="single" w:sz="4" w:space="0" w:color="3F3F3F"/>
@@ -7206,11 +7216,11 @@
       </w:tr>
       <w:tr>
         <w:trPr>
-          <w:trHeight w:val="262"/>
+          <w:trHeight w:val="322"/>
         </w:trPr>
         <w:tc>
           <w:tcPr>
-            <w:tcW w:w="2747" w:type="dxa"/>
+            <w:tcW w:w="2611" w:type="dxa"/>
             <w:tcBorders>
               <w:top w:val="nil"/>
               <w:left w:val="single" w:sz="4" w:space="0" w:color="auto"/>
@@ -7241,13 +7251,13 @@
                 <w:szCs w:val="24"/>
                 <w:lang w:eastAsia="en-US" w:bidi="ar-SA"/>
               </w:rPr>
-              <w:t xml:space="preserve">Images </w:t>
+              <w:t>Saved Searches</w:t>
             </w:r>
           </w:p>
         </w:tc>
         <w:tc>
           <w:tcPr>
-            <w:tcW w:w="1626" w:type="dxa"/>
+            <w:tcW w:w="1540" w:type="dxa"/>
             <w:tcBorders>
               <w:top w:val="nil"/>
               <w:left w:val="nil"/>
@@ -7278,13 +7288,13 @@
                 <w:szCs w:val="24"/>
                 <w:lang w:eastAsia="en-US" w:bidi="ar-SA"/>
               </w:rPr>
-              <w:t>+</w:t>
+              <w:t>-</w:t>
             </w:r>
           </w:p>
         </w:tc>
         <w:tc>
           <w:tcPr>
-            <w:tcW w:w="1626" w:type="dxa"/>
+            <w:tcW w:w="1540" w:type="dxa"/>
             <w:tcBorders>
               <w:top w:val="nil"/>
               <w:left w:val="nil"/>
@@ -7315,13 +7325,13 @@
                 <w:szCs w:val="24"/>
                 <w:lang w:eastAsia="en-US" w:bidi="ar-SA"/>
               </w:rPr>
-              <w:t>++</w:t>
+              <w:t>+</w:t>
             </w:r>
           </w:p>
         </w:tc>
         <w:tc>
           <w:tcPr>
-            <w:tcW w:w="1626" w:type="dxa"/>
+            <w:tcW w:w="1540" w:type="dxa"/>
             <w:tcBorders>
               <w:top w:val="nil"/>
               <w:left w:val="nil"/>
@@ -7358,7 +7368,7 @@
         </w:tc>
         <w:tc>
           <w:tcPr>
-            <w:tcW w:w="1626" w:type="dxa"/>
+            <w:tcW w:w="1636" w:type="dxa"/>
             <w:tcBorders>
               <w:top w:val="nil"/>
               <w:left w:val="single" w:sz="4" w:space="0" w:color="3F3F3F"/>
@@ -7400,990 +7410,9 @@
           </w:p>
         </w:tc>
       </w:tr>
-      <w:tr>
-        <w:trPr>
-          <w:trHeight w:val="262"/>
-        </w:trPr>
-        <w:tc>
-          <w:tcPr>
-            <w:tcW w:w="2747" w:type="dxa"/>
-            <w:tcBorders>
-              <w:top w:val="nil"/>
-              <w:left w:val="single" w:sz="4" w:space="0" w:color="auto"/>
-              <w:bottom w:val="single" w:sz="4" w:space="0" w:color="auto"/>
-              <w:right w:val="single" w:sz="4" w:space="0" w:color="auto"/>
-            </w:tcBorders>
-            <w:shd w:val="clear" w:color="auto" w:fill="auto"/>
-            <w:noWrap/>
-            <w:vAlign w:val="bottom"/>
-            <w:hideMark/>
-          </w:tcPr>
-          <w:p>
-            <w:pPr>
-              <w:keepNext w:val="0"/>
-              <w:spacing w:line="240" w:lineRule="auto"/>
-              <w:rPr>
-                <w:rFonts w:ascii="Times New Roman" w:eastAsia="Times New Roman" w:hAnsi="Times New Roman" w:cs="Times New Roman"/>
-                <w:b/>
-                <w:bCs/>
-                <w:sz w:val="24"/>
-                <w:szCs w:val="24"/>
-                <w:lang w:eastAsia="en-US" w:bidi="ar-SA"/>
-              </w:rPr>
-            </w:pPr>
-            <w:r>
-              <w:rPr>
-                <w:rFonts w:ascii="Times New Roman" w:eastAsia="Times New Roman" w:hAnsi="Times New Roman" w:cs="Times New Roman"/>
-                <w:b/>
-                <w:bCs/>
-                <w:sz w:val="24"/>
-                <w:szCs w:val="24"/>
-                <w:lang w:eastAsia="en-US" w:bidi="ar-SA"/>
-              </w:rPr>
-              <w:t>User Accounts</w:t>
-            </w:r>
-          </w:p>
-        </w:tc>
-        <w:tc>
-          <w:tcPr>
-            <w:tcW w:w="1626" w:type="dxa"/>
-            <w:tcBorders>
-              <w:top w:val="nil"/>
-              <w:left w:val="nil"/>
-              <w:bottom w:val="single" w:sz="4" w:space="0" w:color="auto"/>
-              <w:right w:val="single" w:sz="4" w:space="0" w:color="auto"/>
-            </w:tcBorders>
-            <w:shd w:val="clear" w:color="auto" w:fill="auto"/>
-            <w:noWrap/>
-            <w:vAlign w:val="bottom"/>
-            <w:hideMark/>
-          </w:tcPr>
-          <w:p>
-            <w:pPr>
-              <w:keepNext w:val="0"/>
-              <w:spacing w:line="240" w:lineRule="auto"/>
-              <w:rPr>
-                <w:rFonts w:ascii="Times New Roman" w:eastAsia="Times New Roman" w:hAnsi="Times New Roman" w:cs="Times New Roman"/>
-                <w:sz w:val="24"/>
-                <w:szCs w:val="24"/>
-                <w:lang w:eastAsia="en-US" w:bidi="ar-SA"/>
-              </w:rPr>
-            </w:pPr>
-            <w:r>
-              <w:rPr>
-                <w:rFonts w:ascii="Times New Roman" w:eastAsia="Times New Roman" w:hAnsi="Times New Roman" w:cs="Times New Roman"/>
-                <w:sz w:val="24"/>
-                <w:szCs w:val="24"/>
-                <w:lang w:eastAsia="en-US" w:bidi="ar-SA"/>
-              </w:rPr>
-              <w:t> </w:t>
-            </w:r>
-          </w:p>
-        </w:tc>
-        <w:tc>
-          <w:tcPr>
-            <w:tcW w:w="1626" w:type="dxa"/>
-            <w:tcBorders>
-              <w:top w:val="nil"/>
-              <w:left w:val="nil"/>
-              <w:bottom w:val="single" w:sz="4" w:space="0" w:color="auto"/>
-              <w:right w:val="single" w:sz="4" w:space="0" w:color="auto"/>
-            </w:tcBorders>
-            <w:shd w:val="clear" w:color="auto" w:fill="auto"/>
-            <w:noWrap/>
-            <w:vAlign w:val="bottom"/>
-            <w:hideMark/>
-          </w:tcPr>
-          <w:p>
-            <w:pPr>
-              <w:keepNext w:val="0"/>
-              <w:spacing w:line="240" w:lineRule="auto"/>
-              <w:rPr>
-                <w:rFonts w:ascii="Times New Roman" w:eastAsia="Times New Roman" w:hAnsi="Times New Roman" w:cs="Times New Roman"/>
-                <w:sz w:val="24"/>
-                <w:szCs w:val="24"/>
-                <w:lang w:eastAsia="en-US" w:bidi="ar-SA"/>
-              </w:rPr>
-            </w:pPr>
-            <w:r>
-              <w:rPr>
-                <w:rFonts w:ascii="Times New Roman" w:eastAsia="Times New Roman" w:hAnsi="Times New Roman" w:cs="Times New Roman"/>
-                <w:sz w:val="24"/>
-                <w:szCs w:val="24"/>
-                <w:lang w:eastAsia="en-US" w:bidi="ar-SA"/>
-              </w:rPr>
-              <w:t> </w:t>
-            </w:r>
-          </w:p>
-        </w:tc>
-        <w:tc>
-          <w:tcPr>
-            <w:tcW w:w="1626" w:type="dxa"/>
-            <w:tcBorders>
-              <w:top w:val="nil"/>
-              <w:left w:val="nil"/>
-              <w:bottom w:val="single" w:sz="4" w:space="0" w:color="auto"/>
-              <w:right w:val="single" w:sz="4" w:space="0" w:color="auto"/>
-            </w:tcBorders>
-            <w:shd w:val="clear" w:color="auto" w:fill="auto"/>
-            <w:noWrap/>
-            <w:vAlign w:val="bottom"/>
-            <w:hideMark/>
-          </w:tcPr>
-          <w:p>
-            <w:pPr>
-              <w:keepNext w:val="0"/>
-              <w:spacing w:line="240" w:lineRule="auto"/>
-              <w:rPr>
-                <w:rFonts w:ascii="Times New Roman" w:eastAsia="Times New Roman" w:hAnsi="Times New Roman" w:cs="Times New Roman"/>
-                <w:sz w:val="24"/>
-                <w:szCs w:val="24"/>
-                <w:lang w:eastAsia="en-US" w:bidi="ar-SA"/>
-              </w:rPr>
-            </w:pPr>
-            <w:r>
-              <w:rPr>
-                <w:rFonts w:ascii="Times New Roman" w:eastAsia="Times New Roman" w:hAnsi="Times New Roman" w:cs="Times New Roman"/>
-                <w:sz w:val="24"/>
-                <w:szCs w:val="24"/>
-                <w:lang w:eastAsia="en-US" w:bidi="ar-SA"/>
-              </w:rPr>
-              <w:t> </w:t>
-            </w:r>
-          </w:p>
-        </w:tc>
-        <w:tc>
-          <w:tcPr>
-            <w:tcW w:w="1626" w:type="dxa"/>
-            <w:tcBorders>
-              <w:top w:val="nil"/>
-              <w:left w:val="single" w:sz="4" w:space="0" w:color="3F3F3F"/>
-              <w:bottom w:val="single" w:sz="4" w:space="0" w:color="3F3F3F"/>
-              <w:right w:val="single" w:sz="4" w:space="0" w:color="3F3F3F"/>
-            </w:tcBorders>
-            <w:shd w:val="clear" w:color="000000" w:fill="F2F2F2"/>
-            <w:noWrap/>
-            <w:vAlign w:val="bottom"/>
-            <w:hideMark/>
-          </w:tcPr>
-          <w:p>
-            <w:pPr>
-              <w:keepNext w:val="0"/>
-              <w:spacing w:line="240" w:lineRule="auto"/>
-              <w:jc w:val="center"/>
-              <w:rPr>
-                <w:rFonts w:ascii="Times New Roman" w:eastAsia="Times New Roman" w:hAnsi="Times New Roman" w:cs="Times New Roman"/>
-                <w:b/>
-                <w:bCs/>
-                <w:color w:val="3F3F3F"/>
-                <w:sz w:val="24"/>
-                <w:szCs w:val="24"/>
-                <w:lang w:eastAsia="en-US" w:bidi="ar-SA"/>
-              </w:rPr>
-            </w:pPr>
-            <w:r>
-              <w:rPr>
-                <w:rFonts w:ascii="Times New Roman" w:eastAsia="Times New Roman" w:hAnsi="Times New Roman" w:cs="Times New Roman"/>
-                <w:b/>
-                <w:bCs/>
-                <w:color w:val="3F3F3F"/>
-                <w:sz w:val="24"/>
-                <w:szCs w:val="24"/>
-                <w:lang w:eastAsia="en-US" w:bidi="ar-SA"/>
-              </w:rPr>
-              <w:t> </w:t>
-            </w:r>
-          </w:p>
-        </w:tc>
-      </w:tr>
-      <w:tr>
-        <w:trPr>
-          <w:trHeight w:val="262"/>
-        </w:trPr>
-        <w:tc>
-          <w:tcPr>
-            <w:tcW w:w="2747" w:type="dxa"/>
-            <w:tcBorders>
-              <w:top w:val="nil"/>
-              <w:left w:val="single" w:sz="4" w:space="0" w:color="auto"/>
-              <w:bottom w:val="single" w:sz="4" w:space="0" w:color="auto"/>
-              <w:right w:val="single" w:sz="4" w:space="0" w:color="auto"/>
-            </w:tcBorders>
-            <w:shd w:val="clear" w:color="auto" w:fill="auto"/>
-            <w:noWrap/>
-            <w:vAlign w:val="bottom"/>
-            <w:hideMark/>
-          </w:tcPr>
-          <w:p>
-            <w:pPr>
-              <w:keepNext w:val="0"/>
-              <w:spacing w:line="240" w:lineRule="auto"/>
-              <w:jc w:val="right"/>
-              <w:rPr>
-                <w:rFonts w:ascii="Times New Roman" w:eastAsia="Times New Roman" w:hAnsi="Times New Roman" w:cs="Times New Roman"/>
-                <w:sz w:val="24"/>
-                <w:szCs w:val="24"/>
-                <w:lang w:eastAsia="en-US" w:bidi="ar-SA"/>
-              </w:rPr>
-            </w:pPr>
-            <w:r>
-              <w:rPr>
-                <w:rFonts w:ascii="Times New Roman" w:eastAsia="Times New Roman" w:hAnsi="Times New Roman" w:cs="Times New Roman"/>
-                <w:sz w:val="24"/>
-                <w:szCs w:val="24"/>
-                <w:lang w:eastAsia="en-US" w:bidi="ar-SA"/>
-              </w:rPr>
-              <w:t>Registration</w:t>
-            </w:r>
-          </w:p>
-        </w:tc>
-        <w:tc>
-          <w:tcPr>
-            <w:tcW w:w="1626" w:type="dxa"/>
-            <w:tcBorders>
-              <w:top w:val="nil"/>
-              <w:left w:val="nil"/>
-              <w:bottom w:val="single" w:sz="4" w:space="0" w:color="auto"/>
-              <w:right w:val="single" w:sz="4" w:space="0" w:color="auto"/>
-            </w:tcBorders>
-            <w:shd w:val="clear" w:color="auto" w:fill="auto"/>
-            <w:noWrap/>
-            <w:vAlign w:val="bottom"/>
-            <w:hideMark/>
-          </w:tcPr>
-          <w:p>
-            <w:pPr>
-              <w:keepNext w:val="0"/>
-              <w:spacing w:line="240" w:lineRule="auto"/>
-              <w:jc w:val="center"/>
-              <w:rPr>
-                <w:rFonts w:ascii="Times New Roman" w:eastAsia="Times New Roman" w:hAnsi="Times New Roman" w:cs="Times New Roman"/>
-                <w:sz w:val="24"/>
-                <w:szCs w:val="24"/>
-                <w:lang w:eastAsia="en-US" w:bidi="ar-SA"/>
-              </w:rPr>
-            </w:pPr>
-            <w:r>
-              <w:rPr>
-                <w:rFonts w:ascii="Times New Roman" w:eastAsia="Times New Roman" w:hAnsi="Times New Roman" w:cs="Times New Roman"/>
-                <w:sz w:val="24"/>
-                <w:szCs w:val="24"/>
-                <w:lang w:eastAsia="en-US" w:bidi="ar-SA"/>
-              </w:rPr>
-              <w:t>++</w:t>
-            </w:r>
-          </w:p>
-        </w:tc>
-        <w:tc>
-          <w:tcPr>
-            <w:tcW w:w="1626" w:type="dxa"/>
-            <w:tcBorders>
-              <w:top w:val="nil"/>
-              <w:left w:val="nil"/>
-              <w:bottom w:val="single" w:sz="4" w:space="0" w:color="auto"/>
-              <w:right w:val="single" w:sz="4" w:space="0" w:color="auto"/>
-            </w:tcBorders>
-            <w:shd w:val="clear" w:color="auto" w:fill="auto"/>
-            <w:noWrap/>
-            <w:vAlign w:val="bottom"/>
-            <w:hideMark/>
-          </w:tcPr>
-          <w:p>
-            <w:pPr>
-              <w:keepNext w:val="0"/>
-              <w:spacing w:line="240" w:lineRule="auto"/>
-              <w:jc w:val="center"/>
-              <w:rPr>
-                <w:rFonts w:ascii="Times New Roman" w:eastAsia="Times New Roman" w:hAnsi="Times New Roman" w:cs="Times New Roman"/>
-                <w:sz w:val="24"/>
-                <w:szCs w:val="24"/>
-                <w:lang w:eastAsia="en-US" w:bidi="ar-SA"/>
-              </w:rPr>
-            </w:pPr>
-            <w:r>
-              <w:rPr>
-                <w:rFonts w:ascii="Times New Roman" w:eastAsia="Times New Roman" w:hAnsi="Times New Roman" w:cs="Times New Roman"/>
-                <w:sz w:val="24"/>
-                <w:szCs w:val="24"/>
-                <w:lang w:eastAsia="en-US" w:bidi="ar-SA"/>
-              </w:rPr>
-              <w:t>++</w:t>
-            </w:r>
-          </w:p>
-        </w:tc>
-        <w:tc>
-          <w:tcPr>
-            <w:tcW w:w="1626" w:type="dxa"/>
-            <w:tcBorders>
-              <w:top w:val="nil"/>
-              <w:left w:val="nil"/>
-              <w:bottom w:val="single" w:sz="4" w:space="0" w:color="auto"/>
-              <w:right w:val="single" w:sz="4" w:space="0" w:color="auto"/>
-            </w:tcBorders>
-            <w:shd w:val="clear" w:color="auto" w:fill="auto"/>
-            <w:noWrap/>
-            <w:vAlign w:val="bottom"/>
-            <w:hideMark/>
-          </w:tcPr>
-          <w:p>
-            <w:pPr>
-              <w:keepNext w:val="0"/>
-              <w:spacing w:line="240" w:lineRule="auto"/>
-              <w:jc w:val="center"/>
-              <w:rPr>
-                <w:rFonts w:ascii="Times New Roman" w:eastAsia="Times New Roman" w:hAnsi="Times New Roman" w:cs="Times New Roman"/>
-                <w:sz w:val="24"/>
-                <w:szCs w:val="24"/>
-                <w:lang w:eastAsia="en-US" w:bidi="ar-SA"/>
-              </w:rPr>
-            </w:pPr>
-            <w:r>
-              <w:rPr>
-                <w:rFonts w:ascii="Times New Roman" w:eastAsia="Times New Roman" w:hAnsi="Times New Roman" w:cs="Times New Roman"/>
-                <w:sz w:val="24"/>
-                <w:szCs w:val="24"/>
-                <w:lang w:eastAsia="en-US" w:bidi="ar-SA"/>
-              </w:rPr>
-              <w:t>+</w:t>
-            </w:r>
-          </w:p>
-        </w:tc>
-        <w:tc>
-          <w:tcPr>
-            <w:tcW w:w="1626" w:type="dxa"/>
-            <w:tcBorders>
-              <w:top w:val="nil"/>
-              <w:left w:val="single" w:sz="4" w:space="0" w:color="3F3F3F"/>
-              <w:bottom w:val="single" w:sz="4" w:space="0" w:color="3F3F3F"/>
-              <w:right w:val="single" w:sz="4" w:space="0" w:color="3F3F3F"/>
-            </w:tcBorders>
-            <w:shd w:val="clear" w:color="000000" w:fill="F2F2F2"/>
-            <w:noWrap/>
-            <w:vAlign w:val="bottom"/>
-            <w:hideMark/>
-          </w:tcPr>
-          <w:p>
-            <w:pPr>
-              <w:keepNext w:val="0"/>
-              <w:spacing w:line="240" w:lineRule="auto"/>
-              <w:jc w:val="center"/>
-              <w:rPr>
-                <w:rFonts w:ascii="Times New Roman" w:eastAsia="Times New Roman" w:hAnsi="Times New Roman" w:cs="Times New Roman"/>
-                <w:b/>
-                <w:bCs/>
-                <w:color w:val="3F3F3F"/>
-                <w:sz w:val="24"/>
-                <w:szCs w:val="24"/>
-                <w:lang w:eastAsia="en-US" w:bidi="ar-SA"/>
-              </w:rPr>
-            </w:pPr>
-            <w:r>
-              <w:rPr>
-                <w:rFonts w:ascii="Times New Roman" w:eastAsia="Times New Roman" w:hAnsi="Times New Roman" w:cs="Times New Roman"/>
-                <w:b/>
-                <w:bCs/>
-                <w:color w:val="3F3F3F"/>
-                <w:sz w:val="24"/>
-                <w:szCs w:val="24"/>
-                <w:lang w:eastAsia="en-US" w:bidi="ar-SA"/>
-              </w:rPr>
-              <w:t>++</w:t>
-            </w:r>
-          </w:p>
-        </w:tc>
-      </w:tr>
-      <w:tr>
-        <w:trPr>
-          <w:trHeight w:val="262"/>
-        </w:trPr>
-        <w:tc>
-          <w:tcPr>
-            <w:tcW w:w="2747" w:type="dxa"/>
-            <w:tcBorders>
-              <w:top w:val="nil"/>
-              <w:left w:val="single" w:sz="4" w:space="0" w:color="auto"/>
-              <w:bottom w:val="single" w:sz="4" w:space="0" w:color="auto"/>
-              <w:right w:val="single" w:sz="4" w:space="0" w:color="auto"/>
-            </w:tcBorders>
-            <w:shd w:val="clear" w:color="auto" w:fill="auto"/>
-            <w:noWrap/>
-            <w:vAlign w:val="bottom"/>
-            <w:hideMark/>
-          </w:tcPr>
-          <w:p>
-            <w:pPr>
-              <w:keepNext w:val="0"/>
-              <w:spacing w:line="240" w:lineRule="auto"/>
-              <w:jc w:val="right"/>
-              <w:rPr>
-                <w:rFonts w:ascii="Times New Roman" w:eastAsia="Times New Roman" w:hAnsi="Times New Roman" w:cs="Times New Roman"/>
-                <w:sz w:val="24"/>
-                <w:szCs w:val="24"/>
-                <w:lang w:eastAsia="en-US" w:bidi="ar-SA"/>
-              </w:rPr>
-            </w:pPr>
-            <w:r>
-              <w:rPr>
-                <w:rFonts w:ascii="Times New Roman" w:eastAsia="Times New Roman" w:hAnsi="Times New Roman" w:cs="Times New Roman"/>
-                <w:sz w:val="24"/>
-                <w:szCs w:val="24"/>
-                <w:lang w:eastAsia="en-US" w:bidi="ar-SA"/>
-              </w:rPr>
-              <w:t>Messaging</w:t>
-            </w:r>
-          </w:p>
-        </w:tc>
-        <w:tc>
-          <w:tcPr>
-            <w:tcW w:w="1626" w:type="dxa"/>
-            <w:tcBorders>
-              <w:top w:val="nil"/>
-              <w:left w:val="nil"/>
-              <w:bottom w:val="single" w:sz="4" w:space="0" w:color="auto"/>
-              <w:right w:val="single" w:sz="4" w:space="0" w:color="auto"/>
-            </w:tcBorders>
-            <w:shd w:val="clear" w:color="auto" w:fill="auto"/>
-            <w:noWrap/>
-            <w:vAlign w:val="bottom"/>
-            <w:hideMark/>
-          </w:tcPr>
-          <w:p>
-            <w:pPr>
-              <w:keepNext w:val="0"/>
-              <w:spacing w:line="240" w:lineRule="auto"/>
-              <w:jc w:val="center"/>
-              <w:rPr>
-                <w:rFonts w:ascii="Times New Roman" w:eastAsia="Times New Roman" w:hAnsi="Times New Roman" w:cs="Times New Roman"/>
-                <w:sz w:val="24"/>
-                <w:szCs w:val="24"/>
-                <w:lang w:eastAsia="en-US" w:bidi="ar-SA"/>
-              </w:rPr>
-            </w:pPr>
-            <w:r>
-              <w:rPr>
-                <w:rFonts w:ascii="Times New Roman" w:eastAsia="Times New Roman" w:hAnsi="Times New Roman" w:cs="Times New Roman"/>
-                <w:sz w:val="24"/>
-                <w:szCs w:val="24"/>
-                <w:lang w:eastAsia="en-US" w:bidi="ar-SA"/>
-              </w:rPr>
-              <w:t>+</w:t>
-            </w:r>
-          </w:p>
-        </w:tc>
-        <w:tc>
-          <w:tcPr>
-            <w:tcW w:w="1626" w:type="dxa"/>
-            <w:tcBorders>
-              <w:top w:val="nil"/>
-              <w:left w:val="nil"/>
-              <w:bottom w:val="single" w:sz="4" w:space="0" w:color="auto"/>
-              <w:right w:val="single" w:sz="4" w:space="0" w:color="auto"/>
-            </w:tcBorders>
-            <w:shd w:val="clear" w:color="auto" w:fill="auto"/>
-            <w:noWrap/>
-            <w:vAlign w:val="bottom"/>
-            <w:hideMark/>
-          </w:tcPr>
-          <w:p>
-            <w:pPr>
-              <w:keepNext w:val="0"/>
-              <w:spacing w:line="240" w:lineRule="auto"/>
-              <w:jc w:val="center"/>
-              <w:rPr>
-                <w:rFonts w:ascii="Times New Roman" w:eastAsia="Times New Roman" w:hAnsi="Times New Roman" w:cs="Times New Roman"/>
-                <w:sz w:val="24"/>
-                <w:szCs w:val="24"/>
-                <w:lang w:eastAsia="en-US" w:bidi="ar-SA"/>
-              </w:rPr>
-            </w:pPr>
-            <w:r>
-              <w:rPr>
-                <w:rFonts w:ascii="Times New Roman" w:eastAsia="Times New Roman" w:hAnsi="Times New Roman" w:cs="Times New Roman"/>
-                <w:sz w:val="24"/>
-                <w:szCs w:val="24"/>
-                <w:lang w:eastAsia="en-US" w:bidi="ar-SA"/>
-              </w:rPr>
-              <w:t>+</w:t>
-            </w:r>
-          </w:p>
-        </w:tc>
-        <w:tc>
-          <w:tcPr>
-            <w:tcW w:w="1626" w:type="dxa"/>
-            <w:tcBorders>
-              <w:top w:val="nil"/>
-              <w:left w:val="nil"/>
-              <w:bottom w:val="single" w:sz="4" w:space="0" w:color="auto"/>
-              <w:right w:val="single" w:sz="4" w:space="0" w:color="auto"/>
-            </w:tcBorders>
-            <w:shd w:val="clear" w:color="auto" w:fill="auto"/>
-            <w:noWrap/>
-            <w:vAlign w:val="bottom"/>
-            <w:hideMark/>
-          </w:tcPr>
-          <w:p>
-            <w:pPr>
-              <w:keepNext w:val="0"/>
-              <w:spacing w:line="240" w:lineRule="auto"/>
-              <w:jc w:val="center"/>
-              <w:rPr>
-                <w:rFonts w:ascii="Times New Roman" w:eastAsia="Times New Roman" w:hAnsi="Times New Roman" w:cs="Times New Roman"/>
-                <w:sz w:val="24"/>
-                <w:szCs w:val="24"/>
-                <w:lang w:eastAsia="en-US" w:bidi="ar-SA"/>
-              </w:rPr>
-            </w:pPr>
-            <w:r>
-              <w:rPr>
-                <w:rFonts w:ascii="Times New Roman" w:eastAsia="Times New Roman" w:hAnsi="Times New Roman" w:cs="Times New Roman"/>
-                <w:sz w:val="24"/>
-                <w:szCs w:val="24"/>
-                <w:lang w:eastAsia="en-US" w:bidi="ar-SA"/>
-              </w:rPr>
-              <w:t>-</w:t>
-            </w:r>
-          </w:p>
-        </w:tc>
-        <w:tc>
-          <w:tcPr>
-            <w:tcW w:w="1626" w:type="dxa"/>
-            <w:tcBorders>
-              <w:top w:val="nil"/>
-              <w:left w:val="single" w:sz="4" w:space="0" w:color="3F3F3F"/>
-              <w:bottom w:val="single" w:sz="4" w:space="0" w:color="3F3F3F"/>
-              <w:right w:val="single" w:sz="4" w:space="0" w:color="3F3F3F"/>
-            </w:tcBorders>
-            <w:shd w:val="clear" w:color="000000" w:fill="F2F2F2"/>
-            <w:noWrap/>
-            <w:vAlign w:val="bottom"/>
-            <w:hideMark/>
-          </w:tcPr>
-          <w:p>
-            <w:pPr>
-              <w:keepNext w:val="0"/>
-              <w:spacing w:line="240" w:lineRule="auto"/>
-              <w:jc w:val="center"/>
-              <w:rPr>
-                <w:rFonts w:ascii="Times New Roman" w:eastAsia="Times New Roman" w:hAnsi="Times New Roman" w:cs="Times New Roman"/>
-                <w:b/>
-                <w:bCs/>
-                <w:color w:val="3F3F3F"/>
-                <w:sz w:val="24"/>
-                <w:szCs w:val="24"/>
-                <w:lang w:eastAsia="en-US" w:bidi="ar-SA"/>
-              </w:rPr>
-            </w:pPr>
-            <w:r>
-              <w:rPr>
-                <w:rFonts w:ascii="Times New Roman" w:eastAsia="Times New Roman" w:hAnsi="Times New Roman" w:cs="Times New Roman"/>
-                <w:b/>
-                <w:bCs/>
-                <w:color w:val="3F3F3F"/>
-                <w:sz w:val="24"/>
-                <w:szCs w:val="24"/>
-                <w:lang w:eastAsia="en-US" w:bidi="ar-SA"/>
-              </w:rPr>
-              <w:t>++</w:t>
-            </w:r>
-          </w:p>
-        </w:tc>
-      </w:tr>
-      <w:tr>
-        <w:trPr>
-          <w:trHeight w:val="262"/>
-        </w:trPr>
-        <w:tc>
-          <w:tcPr>
-            <w:tcW w:w="2747" w:type="dxa"/>
-            <w:tcBorders>
-              <w:top w:val="nil"/>
-              <w:left w:val="single" w:sz="4" w:space="0" w:color="auto"/>
-              <w:bottom w:val="single" w:sz="4" w:space="0" w:color="auto"/>
-              <w:right w:val="single" w:sz="4" w:space="0" w:color="auto"/>
-            </w:tcBorders>
-            <w:shd w:val="clear" w:color="auto" w:fill="auto"/>
-            <w:noWrap/>
-            <w:vAlign w:val="bottom"/>
-            <w:hideMark/>
-          </w:tcPr>
-          <w:p>
-            <w:pPr>
-              <w:keepNext w:val="0"/>
-              <w:spacing w:line="240" w:lineRule="auto"/>
-              <w:jc w:val="right"/>
-              <w:rPr>
-                <w:rFonts w:ascii="Times New Roman" w:eastAsia="Times New Roman" w:hAnsi="Times New Roman" w:cs="Times New Roman"/>
-                <w:sz w:val="24"/>
-                <w:szCs w:val="24"/>
-                <w:lang w:eastAsia="en-US" w:bidi="ar-SA"/>
-              </w:rPr>
-            </w:pPr>
-            <w:r>
-              <w:rPr>
-                <w:rFonts w:ascii="Times New Roman" w:eastAsia="Times New Roman" w:hAnsi="Times New Roman" w:cs="Times New Roman"/>
-                <w:sz w:val="24"/>
-                <w:szCs w:val="24"/>
-                <w:lang w:eastAsia="en-US" w:bidi="ar-SA"/>
-              </w:rPr>
-              <w:t>Order History</w:t>
-            </w:r>
-          </w:p>
-        </w:tc>
-        <w:tc>
-          <w:tcPr>
-            <w:tcW w:w="1626" w:type="dxa"/>
-            <w:tcBorders>
-              <w:top w:val="nil"/>
-              <w:left w:val="nil"/>
-              <w:bottom w:val="single" w:sz="4" w:space="0" w:color="auto"/>
-              <w:right w:val="single" w:sz="4" w:space="0" w:color="auto"/>
-            </w:tcBorders>
-            <w:shd w:val="clear" w:color="auto" w:fill="auto"/>
-            <w:noWrap/>
-            <w:vAlign w:val="bottom"/>
-            <w:hideMark/>
-          </w:tcPr>
-          <w:p>
-            <w:pPr>
-              <w:keepNext w:val="0"/>
-              <w:spacing w:line="240" w:lineRule="auto"/>
-              <w:jc w:val="center"/>
-              <w:rPr>
-                <w:rFonts w:ascii="Times New Roman" w:eastAsia="Times New Roman" w:hAnsi="Times New Roman" w:cs="Times New Roman"/>
-                <w:sz w:val="24"/>
-                <w:szCs w:val="24"/>
-                <w:lang w:eastAsia="en-US" w:bidi="ar-SA"/>
-              </w:rPr>
-            </w:pPr>
-            <w:r>
-              <w:rPr>
-                <w:rFonts w:ascii="Times New Roman" w:eastAsia="Times New Roman" w:hAnsi="Times New Roman" w:cs="Times New Roman"/>
-                <w:sz w:val="24"/>
-                <w:szCs w:val="24"/>
-                <w:lang w:eastAsia="en-US" w:bidi="ar-SA"/>
-              </w:rPr>
-              <w:t>+</w:t>
-            </w:r>
-          </w:p>
-        </w:tc>
-        <w:tc>
-          <w:tcPr>
-            <w:tcW w:w="1626" w:type="dxa"/>
-            <w:tcBorders>
-              <w:top w:val="nil"/>
-              <w:left w:val="nil"/>
-              <w:bottom w:val="single" w:sz="4" w:space="0" w:color="auto"/>
-              <w:right w:val="single" w:sz="4" w:space="0" w:color="auto"/>
-            </w:tcBorders>
-            <w:shd w:val="clear" w:color="auto" w:fill="auto"/>
-            <w:noWrap/>
-            <w:vAlign w:val="bottom"/>
-            <w:hideMark/>
-          </w:tcPr>
-          <w:p>
-            <w:pPr>
-              <w:keepNext w:val="0"/>
-              <w:spacing w:line="240" w:lineRule="auto"/>
-              <w:jc w:val="center"/>
-              <w:rPr>
-                <w:rFonts w:ascii="Times New Roman" w:eastAsia="Times New Roman" w:hAnsi="Times New Roman" w:cs="Times New Roman"/>
-                <w:sz w:val="24"/>
-                <w:szCs w:val="24"/>
-                <w:lang w:eastAsia="en-US" w:bidi="ar-SA"/>
-              </w:rPr>
-            </w:pPr>
-            <w:r>
-              <w:rPr>
-                <w:rFonts w:ascii="Times New Roman" w:eastAsia="Times New Roman" w:hAnsi="Times New Roman" w:cs="Times New Roman"/>
-                <w:sz w:val="24"/>
-                <w:szCs w:val="24"/>
-                <w:lang w:eastAsia="en-US" w:bidi="ar-SA"/>
-              </w:rPr>
-              <w:t>+</w:t>
-            </w:r>
-          </w:p>
-        </w:tc>
-        <w:tc>
-          <w:tcPr>
-            <w:tcW w:w="1626" w:type="dxa"/>
-            <w:tcBorders>
-              <w:top w:val="nil"/>
-              <w:left w:val="nil"/>
-              <w:bottom w:val="single" w:sz="4" w:space="0" w:color="auto"/>
-              <w:right w:val="single" w:sz="4" w:space="0" w:color="auto"/>
-            </w:tcBorders>
-            <w:shd w:val="clear" w:color="auto" w:fill="auto"/>
-            <w:noWrap/>
-            <w:vAlign w:val="bottom"/>
-            <w:hideMark/>
-          </w:tcPr>
-          <w:p>
-            <w:pPr>
-              <w:keepNext w:val="0"/>
-              <w:spacing w:line="240" w:lineRule="auto"/>
-              <w:jc w:val="center"/>
-              <w:rPr>
-                <w:rFonts w:ascii="Times New Roman" w:eastAsia="Times New Roman" w:hAnsi="Times New Roman" w:cs="Times New Roman"/>
-                <w:sz w:val="24"/>
-                <w:szCs w:val="24"/>
-                <w:lang w:eastAsia="en-US" w:bidi="ar-SA"/>
-              </w:rPr>
-            </w:pPr>
-            <w:r>
-              <w:rPr>
-                <w:rFonts w:ascii="Times New Roman" w:eastAsia="Times New Roman" w:hAnsi="Times New Roman" w:cs="Times New Roman"/>
-                <w:sz w:val="24"/>
-                <w:szCs w:val="24"/>
-                <w:lang w:eastAsia="en-US" w:bidi="ar-SA"/>
-              </w:rPr>
-              <w:t>-</w:t>
-            </w:r>
-          </w:p>
-        </w:tc>
-        <w:tc>
-          <w:tcPr>
-            <w:tcW w:w="1626" w:type="dxa"/>
-            <w:tcBorders>
-              <w:top w:val="nil"/>
-              <w:left w:val="single" w:sz="4" w:space="0" w:color="3F3F3F"/>
-              <w:bottom w:val="single" w:sz="4" w:space="0" w:color="3F3F3F"/>
-              <w:right w:val="single" w:sz="4" w:space="0" w:color="3F3F3F"/>
-            </w:tcBorders>
-            <w:shd w:val="clear" w:color="000000" w:fill="F2F2F2"/>
-            <w:noWrap/>
-            <w:vAlign w:val="bottom"/>
-            <w:hideMark/>
-          </w:tcPr>
-          <w:p>
-            <w:pPr>
-              <w:keepNext w:val="0"/>
-              <w:spacing w:line="240" w:lineRule="auto"/>
-              <w:jc w:val="center"/>
-              <w:rPr>
-                <w:rFonts w:ascii="Times New Roman" w:eastAsia="Times New Roman" w:hAnsi="Times New Roman" w:cs="Times New Roman"/>
-                <w:b/>
-                <w:bCs/>
-                <w:color w:val="3F3F3F"/>
-                <w:sz w:val="24"/>
-                <w:szCs w:val="24"/>
-                <w:lang w:eastAsia="en-US" w:bidi="ar-SA"/>
-              </w:rPr>
-            </w:pPr>
-            <w:r>
-              <w:rPr>
-                <w:rFonts w:ascii="Times New Roman" w:eastAsia="Times New Roman" w:hAnsi="Times New Roman" w:cs="Times New Roman"/>
-                <w:b/>
-                <w:bCs/>
-                <w:color w:val="3F3F3F"/>
-                <w:sz w:val="24"/>
-                <w:szCs w:val="24"/>
-                <w:lang w:eastAsia="en-US" w:bidi="ar-SA"/>
-              </w:rPr>
-              <w:t>+</w:t>
-            </w:r>
-          </w:p>
-        </w:tc>
-      </w:tr>
-      <w:tr>
-        <w:trPr>
-          <w:trHeight w:val="262"/>
-        </w:trPr>
-        <w:tc>
-          <w:tcPr>
-            <w:tcW w:w="2747" w:type="dxa"/>
-            <w:tcBorders>
-              <w:top w:val="nil"/>
-              <w:left w:val="single" w:sz="4" w:space="0" w:color="auto"/>
-              <w:bottom w:val="single" w:sz="4" w:space="0" w:color="auto"/>
-              <w:right w:val="single" w:sz="4" w:space="0" w:color="auto"/>
-            </w:tcBorders>
-            <w:shd w:val="clear" w:color="auto" w:fill="auto"/>
-            <w:noWrap/>
-            <w:vAlign w:val="bottom"/>
-            <w:hideMark/>
-          </w:tcPr>
-          <w:p>
-            <w:pPr>
-              <w:keepNext w:val="0"/>
-              <w:spacing w:line="240" w:lineRule="auto"/>
-              <w:jc w:val="right"/>
-              <w:rPr>
-                <w:rFonts w:ascii="Times New Roman" w:eastAsia="Times New Roman" w:hAnsi="Times New Roman" w:cs="Times New Roman"/>
-                <w:sz w:val="24"/>
-                <w:szCs w:val="24"/>
-                <w:lang w:eastAsia="en-US" w:bidi="ar-SA"/>
-              </w:rPr>
-            </w:pPr>
-            <w:r>
-              <w:rPr>
-                <w:rFonts w:ascii="Times New Roman" w:eastAsia="Times New Roman" w:hAnsi="Times New Roman" w:cs="Times New Roman"/>
-                <w:sz w:val="24"/>
-                <w:szCs w:val="24"/>
-                <w:lang w:eastAsia="en-US" w:bidi="ar-SA"/>
-              </w:rPr>
-              <w:t>Saved Searches</w:t>
-            </w:r>
-          </w:p>
-        </w:tc>
-        <w:tc>
-          <w:tcPr>
-            <w:tcW w:w="1626" w:type="dxa"/>
-            <w:tcBorders>
-              <w:top w:val="nil"/>
-              <w:left w:val="nil"/>
-              <w:bottom w:val="single" w:sz="4" w:space="0" w:color="auto"/>
-              <w:right w:val="single" w:sz="4" w:space="0" w:color="auto"/>
-            </w:tcBorders>
-            <w:shd w:val="clear" w:color="auto" w:fill="auto"/>
-            <w:noWrap/>
-            <w:vAlign w:val="bottom"/>
-            <w:hideMark/>
-          </w:tcPr>
-          <w:p>
-            <w:pPr>
-              <w:keepNext w:val="0"/>
-              <w:spacing w:line="240" w:lineRule="auto"/>
-              <w:jc w:val="center"/>
-              <w:rPr>
-                <w:rFonts w:ascii="Times New Roman" w:eastAsia="Times New Roman" w:hAnsi="Times New Roman" w:cs="Times New Roman"/>
-                <w:sz w:val="24"/>
-                <w:szCs w:val="24"/>
-                <w:lang w:eastAsia="en-US" w:bidi="ar-SA"/>
-              </w:rPr>
-            </w:pPr>
-            <w:r>
-              <w:rPr>
-                <w:rFonts w:ascii="Times New Roman" w:eastAsia="Times New Roman" w:hAnsi="Times New Roman" w:cs="Times New Roman"/>
-                <w:sz w:val="24"/>
-                <w:szCs w:val="24"/>
-                <w:lang w:eastAsia="en-US" w:bidi="ar-SA"/>
-              </w:rPr>
-              <w:t>-</w:t>
-            </w:r>
-          </w:p>
-        </w:tc>
-        <w:tc>
-          <w:tcPr>
-            <w:tcW w:w="1626" w:type="dxa"/>
-            <w:tcBorders>
-              <w:top w:val="nil"/>
-              <w:left w:val="nil"/>
-              <w:bottom w:val="single" w:sz="4" w:space="0" w:color="auto"/>
-              <w:right w:val="single" w:sz="4" w:space="0" w:color="auto"/>
-            </w:tcBorders>
-            <w:shd w:val="clear" w:color="auto" w:fill="auto"/>
-            <w:noWrap/>
-            <w:vAlign w:val="bottom"/>
-            <w:hideMark/>
-          </w:tcPr>
-          <w:p>
-            <w:pPr>
-              <w:keepNext w:val="0"/>
-              <w:spacing w:line="240" w:lineRule="auto"/>
-              <w:jc w:val="center"/>
-              <w:rPr>
-                <w:rFonts w:ascii="Times New Roman" w:eastAsia="Times New Roman" w:hAnsi="Times New Roman" w:cs="Times New Roman"/>
-                <w:sz w:val="24"/>
-                <w:szCs w:val="24"/>
-                <w:lang w:eastAsia="en-US" w:bidi="ar-SA"/>
-              </w:rPr>
-            </w:pPr>
-            <w:r>
-              <w:rPr>
-                <w:rFonts w:ascii="Times New Roman" w:eastAsia="Times New Roman" w:hAnsi="Times New Roman" w:cs="Times New Roman"/>
-                <w:sz w:val="24"/>
-                <w:szCs w:val="24"/>
-                <w:lang w:eastAsia="en-US" w:bidi="ar-SA"/>
-              </w:rPr>
-              <w:t>+</w:t>
-            </w:r>
-          </w:p>
-        </w:tc>
-        <w:tc>
-          <w:tcPr>
-            <w:tcW w:w="1626" w:type="dxa"/>
-            <w:tcBorders>
-              <w:top w:val="nil"/>
-              <w:left w:val="nil"/>
-              <w:bottom w:val="single" w:sz="4" w:space="0" w:color="auto"/>
-              <w:right w:val="single" w:sz="4" w:space="0" w:color="auto"/>
-            </w:tcBorders>
-            <w:shd w:val="clear" w:color="auto" w:fill="auto"/>
-            <w:noWrap/>
-            <w:vAlign w:val="bottom"/>
-            <w:hideMark/>
-          </w:tcPr>
-          <w:p>
-            <w:pPr>
-              <w:keepNext w:val="0"/>
-              <w:spacing w:line="240" w:lineRule="auto"/>
-              <w:jc w:val="center"/>
-              <w:rPr>
-                <w:rFonts w:ascii="Times New Roman" w:eastAsia="Times New Roman" w:hAnsi="Times New Roman" w:cs="Times New Roman"/>
-                <w:sz w:val="24"/>
-                <w:szCs w:val="24"/>
-                <w:lang w:eastAsia="en-US" w:bidi="ar-SA"/>
-              </w:rPr>
-            </w:pPr>
-            <w:r>
-              <w:rPr>
-                <w:rFonts w:ascii="Times New Roman" w:eastAsia="Times New Roman" w:hAnsi="Times New Roman" w:cs="Times New Roman"/>
-                <w:sz w:val="24"/>
-                <w:szCs w:val="24"/>
-                <w:lang w:eastAsia="en-US" w:bidi="ar-SA"/>
-              </w:rPr>
-              <w:t>+</w:t>
-            </w:r>
-          </w:p>
-        </w:tc>
-        <w:tc>
-          <w:tcPr>
-            <w:tcW w:w="1626" w:type="dxa"/>
-            <w:tcBorders>
-              <w:top w:val="nil"/>
-              <w:left w:val="single" w:sz="4" w:space="0" w:color="3F3F3F"/>
-              <w:bottom w:val="single" w:sz="4" w:space="0" w:color="3F3F3F"/>
-              <w:right w:val="single" w:sz="4" w:space="0" w:color="3F3F3F"/>
-            </w:tcBorders>
-            <w:shd w:val="clear" w:color="000000" w:fill="F2F2F2"/>
-            <w:noWrap/>
-            <w:vAlign w:val="bottom"/>
-            <w:hideMark/>
-          </w:tcPr>
-          <w:p>
-            <w:pPr>
-              <w:keepNext w:val="0"/>
-              <w:spacing w:line="240" w:lineRule="auto"/>
-              <w:jc w:val="center"/>
-              <w:rPr>
-                <w:rFonts w:ascii="Times New Roman" w:eastAsia="Times New Roman" w:hAnsi="Times New Roman" w:cs="Times New Roman"/>
-                <w:b/>
-                <w:bCs/>
-                <w:color w:val="3F3F3F"/>
-                <w:sz w:val="24"/>
-                <w:szCs w:val="24"/>
-                <w:lang w:eastAsia="en-US" w:bidi="ar-SA"/>
-              </w:rPr>
-            </w:pPr>
-            <w:r>
-              <w:rPr>
-                <w:rFonts w:ascii="Times New Roman" w:eastAsia="Times New Roman" w:hAnsi="Times New Roman" w:cs="Times New Roman"/>
-                <w:b/>
-                <w:bCs/>
-                <w:color w:val="3F3F3F"/>
-                <w:sz w:val="24"/>
-                <w:szCs w:val="24"/>
-                <w:lang w:eastAsia="en-US" w:bidi="ar-SA"/>
-              </w:rPr>
-              <w:t>+</w:t>
-            </w:r>
-          </w:p>
-        </w:tc>
-      </w:tr>
     </w:tbl>
     <w:p>
       <w:pPr>
-        <w:pStyle w:val="ListParagraph"/>
         <w:rPr>
           <w:rFonts w:ascii="Times New Roman" w:eastAsia="Times New Roman" w:hAnsi="Times New Roman" w:cs="Times New Roman"/>
           <w:bCs/>
@@ -8624,16 +7653,14 @@
         </w:rPr>
         <w:t xml:space="preserve">. </w:t>
       </w:r>
-      <w:proofErr w:type="spellStart"/>
       <w:r>
         <w:rPr>
           <w:rFonts w:ascii="Times New Roman" w:hAnsi="Times New Roman" w:cs="Times New Roman"/>
           <w:sz w:val="24"/>
           <w:szCs w:val="24"/>
         </w:rPr>
-        <w:t>Complimenting</w:t>
-      </w:r>
-      <w:proofErr w:type="spellEnd"/>
+        <w:t>Complementing</w:t>
+      </w:r>
       <w:r>
         <w:rPr>
           <w:rFonts w:ascii="Times New Roman" w:hAnsi="Times New Roman" w:cs="Times New Roman"/>
@@ -8784,25 +7811,15 @@
           <w:sz w:val="24"/>
           <w:szCs w:val="24"/>
         </w:rPr>
-        <w:t xml:space="preserve"> on a meeting time. </w:t>
-      </w:r>
-      <w:proofErr w:type="spellStart"/>
+        <w:t xml:space="preserve"> on a meeting time. Gatorsl</w:t>
+      </w:r>
       <w:r>
         <w:rPr>
           <w:rFonts w:ascii="Times New Roman" w:hAnsi="Times New Roman" w:cs="Times New Roman"/>
           <w:sz w:val="24"/>
           <w:szCs w:val="24"/>
         </w:rPr>
-        <w:t>GatorsList</w:t>
-      </w:r>
-      <w:proofErr w:type="spellEnd"/>
-      <w:r>
-        <w:rPr>
-          <w:rFonts w:ascii="Times New Roman" w:hAnsi="Times New Roman" w:cs="Times New Roman"/>
-          <w:sz w:val="24"/>
-          <w:szCs w:val="24"/>
-        </w:rPr>
-        <w:t xml:space="preserve"> is made by SFSU students for SFSU students and </w:t>
+        <w:t xml:space="preserve">ist is made by SFSU students for SFSU students and </w:t>
       </w:r>
       <w:r>
         <w:rPr>
@@ -8840,14 +7857,14 @@
           <w:szCs w:val="13"/>
         </w:rPr>
       </w:pPr>
-      <w:bookmarkStart w:id="7" w:name="_Toc454394224"/>
+      <w:bookmarkStart w:id="8" w:name="_Toc454394224"/>
       <w:r>
         <w:rPr>
           <w:color w:val="2E74B5" w:themeColor="accent1" w:themeShade="BF"/>
         </w:rPr>
         <w:t>High-Level System Architecture</w:t>
       </w:r>
-      <w:bookmarkEnd w:id="7"/>
+      <w:bookmarkEnd w:id="8"/>
     </w:p>
     <w:p/>
     <w:p/>
@@ -9584,14 +8601,14 @@
       <w:pPr>
         <w:jc w:val="center"/>
       </w:pPr>
-      <w:bookmarkStart w:id="8" w:name="_GoBack"/>
-      <w:bookmarkEnd w:id="8"/>
     </w:p>
     <w:p>
       <w:pPr>
         <w:jc w:val="center"/>
       </w:pPr>
     </w:p>
+    <w:p/>
+    <w:p/>
     <w:p/>
     <w:p/>
     <w:p/>
@@ -9667,6 +8684,7 @@
               <w:pStyle w:val="Normal1"/>
               <w:jc w:val="center"/>
               <w:rPr>
+                <w:rFonts w:ascii="Times New Roman" w:hAnsi="Times New Roman" w:cs="Times New Roman"/>
                 <w:b/>
                 <w:bCs/>
                 <w:u w:val="single"/>
@@ -9674,6 +8692,7 @@
             </w:pPr>
             <w:r>
               <w:rPr>
+                <w:rFonts w:ascii="Times New Roman" w:hAnsi="Times New Roman" w:cs="Times New Roman"/>
                 <w:b/>
                 <w:bCs/>
                 <w:sz w:val="28"/>
@@ -9703,6 +8722,9 @@
             <w:pPr>
               <w:pStyle w:val="Normal1"/>
               <w:jc w:val="center"/>
+              <w:rPr>
+                <w:rFonts w:ascii="Times New Roman" w:hAnsi="Times New Roman" w:cs="Times New Roman"/>
+              </w:rPr>
             </w:pPr>
             <w:r>
               <w:rPr>
@@ -9742,15 +8764,16 @@
               <w:pStyle w:val="Normal1"/>
               <w:jc w:val="center"/>
               <w:rPr>
-                <w:sz w:val="28"/>
-                <w:szCs w:val="28"/>
-              </w:rPr>
-            </w:pPr>
-            <w:r>
-              <w:rPr>
-                <w:rFonts w:ascii="Times New Roman" w:eastAsia="Times New Roman" w:hAnsi="Times New Roman" w:cs="Times New Roman"/>
-                <w:sz w:val="28"/>
-                <w:szCs w:val="28"/>
+                <w:rFonts w:ascii="Times New Roman" w:hAnsi="Times New Roman" w:cs="Times New Roman"/>
+                <w:sz w:val="24"/>
+                <w:szCs w:val="24"/>
+              </w:rPr>
+            </w:pPr>
+            <w:r>
+              <w:rPr>
+                <w:rFonts w:ascii="Times New Roman" w:eastAsia="Times New Roman" w:hAnsi="Times New Roman" w:cs="Times New Roman"/>
+                <w:sz w:val="24"/>
+                <w:szCs w:val="24"/>
               </w:rPr>
               <w:t>Khalid Alrashed</w:t>
             </w:r>
@@ -9775,8 +8798,18 @@
             <w:pPr>
               <w:pStyle w:val="Normal1"/>
               <w:jc w:val="center"/>
-            </w:pPr>
-            <w:r>
+              <w:rPr>
+                <w:rFonts w:ascii="Times New Roman" w:hAnsi="Times New Roman" w:cs="Times New Roman"/>
+                <w:sz w:val="24"/>
+                <w:szCs w:val="24"/>
+              </w:rPr>
+            </w:pPr>
+            <w:r>
+              <w:rPr>
+                <w:rFonts w:ascii="Times New Roman" w:hAnsi="Times New Roman" w:cs="Times New Roman"/>
+                <w:sz w:val="24"/>
+                <w:szCs w:val="24"/>
+              </w:rPr>
               <w:t>Team Lead</w:t>
             </w:r>
           </w:p>
@@ -9806,15 +8839,16 @@
               <w:pStyle w:val="Normal1"/>
               <w:jc w:val="center"/>
               <w:rPr>
-                <w:sz w:val="28"/>
-                <w:szCs w:val="28"/>
-              </w:rPr>
-            </w:pPr>
-            <w:r>
-              <w:rPr>
-                <w:rFonts w:ascii="Times New Roman" w:eastAsia="Times New Roman" w:hAnsi="Times New Roman" w:cs="Times New Roman"/>
-                <w:sz w:val="28"/>
-                <w:szCs w:val="28"/>
+                <w:rFonts w:ascii="Times New Roman" w:hAnsi="Times New Roman" w:cs="Times New Roman"/>
+                <w:sz w:val="24"/>
+                <w:szCs w:val="24"/>
+              </w:rPr>
+            </w:pPr>
+            <w:r>
+              <w:rPr>
+                <w:rFonts w:ascii="Times New Roman" w:eastAsia="Times New Roman" w:hAnsi="Times New Roman" w:cs="Times New Roman"/>
+                <w:sz w:val="24"/>
+                <w:szCs w:val="24"/>
               </w:rPr>
               <w:t>Eric Chen</w:t>
             </w:r>
@@ -9838,11 +8872,17 @@
             <w:pPr>
               <w:pStyle w:val="Normal1"/>
               <w:jc w:val="center"/>
-            </w:pPr>
-            <w:r>
               <w:rPr>
                 <w:rFonts w:ascii="Times New Roman" w:hAnsi="Times New Roman" w:cs="Times New Roman"/>
                 <w:sz w:val="24"/>
+                <w:szCs w:val="24"/>
+              </w:rPr>
+            </w:pPr>
+            <w:r>
+              <w:rPr>
+                <w:rFonts w:ascii="Times New Roman" w:hAnsi="Times New Roman" w:cs="Times New Roman"/>
+                <w:sz w:val="24"/>
+                <w:szCs w:val="24"/>
                 <w:highlight w:val="white"/>
               </w:rPr>
               <w:t>Tech Lead/Front</w:t>
@@ -9851,6 +8891,7 @@
               <w:rPr>
                 <w:rFonts w:ascii="Times New Roman" w:hAnsi="Times New Roman" w:cs="Times New Roman"/>
                 <w:sz w:val="24"/>
+                <w:szCs w:val="24"/>
                 <w:highlight w:val="white"/>
               </w:rPr>
               <w:t>end</w:t>
@@ -9883,15 +8924,16 @@
               <w:pStyle w:val="Normal1"/>
               <w:jc w:val="center"/>
               <w:rPr>
-                <w:sz w:val="28"/>
-                <w:szCs w:val="28"/>
-              </w:rPr>
-            </w:pPr>
-            <w:r>
-              <w:rPr>
-                <w:rFonts w:ascii="Times New Roman" w:eastAsia="Times New Roman" w:hAnsi="Times New Roman" w:cs="Times New Roman"/>
-                <w:sz w:val="28"/>
-                <w:szCs w:val="28"/>
+                <w:rFonts w:ascii="Times New Roman" w:hAnsi="Times New Roman" w:cs="Times New Roman"/>
+                <w:sz w:val="24"/>
+                <w:szCs w:val="24"/>
+              </w:rPr>
+            </w:pPr>
+            <w:r>
+              <w:rPr>
+                <w:rFonts w:ascii="Times New Roman" w:eastAsia="Times New Roman" w:hAnsi="Times New Roman" w:cs="Times New Roman"/>
+                <w:sz w:val="24"/>
+                <w:szCs w:val="24"/>
               </w:rPr>
               <w:t>Robert Chung</w:t>
             </w:r>
@@ -9916,11 +8958,17 @@
             <w:pPr>
               <w:pStyle w:val="Normal1"/>
               <w:jc w:val="center"/>
-            </w:pPr>
-            <w:r>
               <w:rPr>
                 <w:rFonts w:ascii="Times New Roman" w:hAnsi="Times New Roman" w:cs="Times New Roman"/>
                 <w:sz w:val="24"/>
+                <w:szCs w:val="24"/>
+              </w:rPr>
+            </w:pPr>
+            <w:r>
+              <w:rPr>
+                <w:rFonts w:ascii="Times New Roman" w:hAnsi="Times New Roman" w:cs="Times New Roman"/>
+                <w:sz w:val="24"/>
+                <w:szCs w:val="24"/>
               </w:rPr>
               <w:t>Backend</w:t>
             </w:r>
@@ -9951,15 +8999,16 @@
               <w:pStyle w:val="Normal1"/>
               <w:jc w:val="center"/>
               <w:rPr>
-                <w:sz w:val="28"/>
-                <w:szCs w:val="28"/>
-              </w:rPr>
-            </w:pPr>
-            <w:r>
-              <w:rPr>
-                <w:rFonts w:ascii="Times New Roman" w:eastAsia="Times New Roman" w:hAnsi="Times New Roman" w:cs="Times New Roman"/>
-                <w:sz w:val="28"/>
-                <w:szCs w:val="28"/>
+                <w:rFonts w:ascii="Times New Roman" w:hAnsi="Times New Roman" w:cs="Times New Roman"/>
+                <w:sz w:val="24"/>
+                <w:szCs w:val="24"/>
+              </w:rPr>
+            </w:pPr>
+            <w:r>
+              <w:rPr>
+                <w:rFonts w:ascii="Times New Roman" w:eastAsia="Times New Roman" w:hAnsi="Times New Roman" w:cs="Times New Roman"/>
+                <w:sz w:val="24"/>
+                <w:szCs w:val="24"/>
               </w:rPr>
               <w:t>Tai Nguyen</w:t>
             </w:r>
@@ -9983,11 +9032,17 @@
             <w:pPr>
               <w:pStyle w:val="Normal1"/>
               <w:jc w:val="center"/>
-            </w:pPr>
-            <w:r>
               <w:rPr>
                 <w:rFonts w:ascii="Times New Roman" w:hAnsi="Times New Roman" w:cs="Times New Roman"/>
                 <w:sz w:val="24"/>
+                <w:szCs w:val="24"/>
+              </w:rPr>
+            </w:pPr>
+            <w:r>
+              <w:rPr>
+                <w:rFonts w:ascii="Times New Roman" w:hAnsi="Times New Roman" w:cs="Times New Roman"/>
+                <w:sz w:val="24"/>
+                <w:szCs w:val="24"/>
                 <w:highlight w:val="white"/>
               </w:rPr>
               <w:t>Frontend</w:t>
@@ -10020,15 +9075,16 @@
               <w:pStyle w:val="Normal1"/>
               <w:jc w:val="center"/>
               <w:rPr>
-                <w:sz w:val="28"/>
-                <w:szCs w:val="28"/>
-              </w:rPr>
-            </w:pPr>
-            <w:r>
-              <w:rPr>
-                <w:rFonts w:ascii="Times New Roman" w:eastAsia="Times New Roman" w:hAnsi="Times New Roman" w:cs="Times New Roman"/>
-                <w:sz w:val="28"/>
-                <w:szCs w:val="28"/>
+                <w:rFonts w:ascii="Times New Roman" w:hAnsi="Times New Roman" w:cs="Times New Roman"/>
+                <w:sz w:val="24"/>
+                <w:szCs w:val="24"/>
+              </w:rPr>
+            </w:pPr>
+            <w:r>
+              <w:rPr>
+                <w:rFonts w:ascii="Times New Roman" w:eastAsia="Times New Roman" w:hAnsi="Times New Roman" w:cs="Times New Roman"/>
+                <w:sz w:val="24"/>
+                <w:szCs w:val="24"/>
               </w:rPr>
               <w:t>Guoyi Ruan</w:t>
             </w:r>
@@ -10053,11 +9109,17 @@
             <w:pPr>
               <w:pStyle w:val="Normal1"/>
               <w:jc w:val="center"/>
-            </w:pPr>
-            <w:r>
               <w:rPr>
                 <w:rFonts w:ascii="Times New Roman" w:hAnsi="Times New Roman" w:cs="Times New Roman"/>
                 <w:sz w:val="24"/>
+                <w:szCs w:val="24"/>
+              </w:rPr>
+            </w:pPr>
+            <w:r>
+              <w:rPr>
+                <w:rFonts w:ascii="Times New Roman" w:hAnsi="Times New Roman" w:cs="Times New Roman"/>
+                <w:sz w:val="24"/>
+                <w:szCs w:val="24"/>
               </w:rPr>
               <w:t>Backend</w:t>
             </w:r>
@@ -10119,23 +9181,7 @@
         <w:color w:val="000000" w:themeColor="text1"/>
         <w:sz w:val="20"/>
       </w:rPr>
-      <w:t xml:space="preserve">Milestone 1 Document | Team 1 | Prof. Petkovic &amp; </w:t>
-    </w:r>
-    <w:proofErr w:type="spellStart"/>
-    <w:r>
-      <w:rPr>
-        <w:color w:val="000000" w:themeColor="text1"/>
-        <w:sz w:val="20"/>
-      </w:rPr>
-      <w:t>Sosnick</w:t>
-    </w:r>
-    <w:proofErr w:type="spellEnd"/>
-    <w:r>
-      <w:rPr>
-        <w:color w:val="000000" w:themeColor="text1"/>
-        <w:sz w:val="20"/>
-      </w:rPr>
-      <w:t xml:space="preserve"> | CSC 648 summer 2016 | June 20, 2016</w:t>
+      <w:t>Milestone 1 Document | Team 1 | Prof. Petkovic &amp; Sosnick | CSC 648 summer 2016 | June 20, 2016</w:t>
     </w:r>
   </w:p>
   <w:p>
@@ -10173,7 +9219,7 @@
         <w:color w:val="000000" w:themeColor="text1"/>
         <w:sz w:val="20"/>
       </w:rPr>
-      <w:t>8</w:t>
+      <w:t>4</w:t>
     </w:r>
     <w:r>
       <w:rPr>
@@ -12813,7 +11859,7 @@
 </file>
 
 <file path=customXml/itemProps1.xml><?xml version="1.0" encoding="utf-8"?>
-<ds:datastoreItem xmlns:ds="http://schemas.openxmlformats.org/officeDocument/2006/customXml" ds:itemID="{D10E7FFA-0D11-EB40-8E46-229AA60EBCB5}">
+<ds:datastoreItem xmlns:ds="http://schemas.openxmlformats.org/officeDocument/2006/customXml" ds:itemID="{9F9E8F87-65DD-F74F-A651-8E6DC9BA4301}">
   <ds:schemaRefs>
     <ds:schemaRef ds:uri="http://schemas.openxmlformats.org/officeDocument/2006/bibliography"/>
   </ds:schemaRefs>

</xml_diff>